<commit_message>
master - updated final report with view-related information
</commit_message>
<xml_diff>
--- a/final_document.docx
+++ b/final_document.docx
@@ -1,6 +1,6 @@
 
 <file path=word/document.xml><?xml version="1.0" encoding="utf-8"?>
-<w:document xmlns:wpc="http://schemas.microsoft.com/office/word/2010/wordprocessingCanvas" xmlns:cx="http://schemas.microsoft.com/office/drawing/2014/chartex" xmlns:cx1="http://schemas.microsoft.com/office/drawing/2015/9/8/chartex" xmlns:cx2="http://schemas.microsoft.com/office/drawing/2015/10/21/chartex" xmlns:cx3="http://schemas.microsoft.com/office/drawing/2016/5/9/chartex" xmlns:cx4="http://schemas.microsoft.com/office/drawing/2016/5/10/chartex" xmlns:cx5="http://schemas.microsoft.com/office/drawing/2016/5/11/chartex" xmlns:cx6="http://schemas.microsoft.com/office/drawing/2016/5/12/chartex" xmlns:cx7="http://schemas.microsoft.com/office/drawing/2016/5/13/chartex" xmlns:cx8="http://schemas.microsoft.com/office/drawing/2016/5/14/chartex" xmlns:mc="http://schemas.openxmlformats.org/markup-compatibility/2006" xmlns:aink="http://schemas.microsoft.com/office/drawing/2016/ink" xmlns:am3d="http://schemas.microsoft.com/office/drawing/2017/model3d" xmlns:o="urn:schemas-microsoft-com:office:office" xmlns:r="http://schemas.openxmlformats.org/officeDocument/2006/relationships" xmlns:m="http://schemas.openxmlformats.org/officeDocument/2006/math" xmlns:v="urn:schemas-microsoft-com:vml" xmlns:wp14="http://schemas.microsoft.com/office/word/2010/wordprocessingDrawing" xmlns:wp="http://schemas.openxmlformats.org/drawingml/2006/wordprocessingDrawing" xmlns:w10="urn:schemas-microsoft-com:office:word" xmlns:w="http://schemas.openxmlformats.org/wordprocessingml/2006/main" xmlns:w14="http://schemas.microsoft.com/office/word/2010/wordml" xmlns:w15="http://schemas.microsoft.com/office/word/2012/wordml" xmlns:w16cid="http://schemas.microsoft.com/office/word/2016/wordml/cid" xmlns:w16se="http://schemas.microsoft.com/office/word/2015/wordml/symex" xmlns:wpg="http://schemas.microsoft.com/office/word/2010/wordprocessingGroup" xmlns:wpi="http://schemas.microsoft.com/office/word/2010/wordprocessingInk" xmlns:wne="http://schemas.microsoft.com/office/word/2006/wordml" xmlns:wps="http://schemas.microsoft.com/office/word/2010/wordprocessingShape" mc:Ignorable="w14 w15 w16se w16cid wp14">
+<w:document xmlns:wpc="http://schemas.microsoft.com/office/word/2010/wordprocessingCanvas" xmlns:mc="http://schemas.openxmlformats.org/markup-compatibility/2006" xmlns:o="urn:schemas-microsoft-com:office:office" xmlns:r="http://schemas.openxmlformats.org/officeDocument/2006/relationships" xmlns:m="http://schemas.openxmlformats.org/officeDocument/2006/math" xmlns:v="urn:schemas-microsoft-com:vml" xmlns:wp14="http://schemas.microsoft.com/office/word/2010/wordprocessingDrawing" xmlns:wp="http://schemas.openxmlformats.org/drawingml/2006/wordprocessingDrawing" xmlns:w10="urn:schemas-microsoft-com:office:word" xmlns:w="http://schemas.openxmlformats.org/wordprocessingml/2006/main" xmlns:w14="http://schemas.microsoft.com/office/word/2010/wordml" xmlns:wpg="http://schemas.microsoft.com/office/word/2010/wordprocessingGroup" xmlns:wpi="http://schemas.microsoft.com/office/word/2010/wordprocessingInk" xmlns:wne="http://schemas.microsoft.com/office/word/2006/wordml" xmlns:wps="http://schemas.microsoft.com/office/word/2010/wordprocessingShape" mc:Ignorable="w14 wp14">
   <w:body>
     <w:p>
       <w:pPr>
@@ -30,8 +30,21 @@
       </w:r>
     </w:p>
     <w:p>
-      <w:r>
-        <w:t xml:space="preserve">Catalin Floca-Maxim, </w:t>
+      <w:proofErr w:type="spellStart"/>
+      <w:r>
+        <w:t>Catalin</w:t>
+      </w:r>
+      <w:proofErr w:type="spellEnd"/>
+      <w:r>
+        <w:t xml:space="preserve"> </w:t>
+      </w:r>
+      <w:proofErr w:type="spellStart"/>
+      <w:r>
+        <w:t>Floca</w:t>
+      </w:r>
+      <w:proofErr w:type="spellEnd"/>
+      <w:r>
+        <w:t xml:space="preserve">-Maxim, </w:t>
       </w:r>
       <w:proofErr w:type="spellStart"/>
       <w:r>
@@ -39,7 +52,15 @@
       </w:r>
       <w:proofErr w:type="spellEnd"/>
       <w:r>
-        <w:t xml:space="preserve"> Haider, and </w:t>
+        <w:t xml:space="preserve"> </w:t>
+      </w:r>
+      <w:proofErr w:type="spellStart"/>
+      <w:r>
+        <w:t>Haider</w:t>
+      </w:r>
+      <w:proofErr w:type="spellEnd"/>
+      <w:r>
+        <w:t xml:space="preserve">, and </w:t>
       </w:r>
       <w:proofErr w:type="spellStart"/>
       <w:r>
@@ -59,11 +80,30 @@
       <w:r>
         <w:t>[</w:t>
       </w:r>
+      <w:proofErr w:type="spellStart"/>
+      <w:r>
+        <w:t>Catalin</w:t>
+      </w:r>
+      <w:proofErr w:type="spellEnd"/>
+      <w:r>
+        <w:t xml:space="preserve">, 20656816, </w:t>
+      </w:r>
+      <w:proofErr w:type="spellStart"/>
+      <w:r>
+        <w:t>Berges</w:t>
+      </w:r>
       <w:r>
         <w:rPr>
           <w:highlight w:val="yellow"/>
         </w:rPr>
-        <w:t>INSERT STUDENT NUMBERS/IDS HERE</w:t>
+        <w:t>INSERT</w:t>
+      </w:r>
+      <w:proofErr w:type="spellEnd"/>
+      <w:r>
+        <w:rPr>
+          <w:highlight w:val="yellow"/>
+        </w:rPr>
+        <w:t xml:space="preserve"> STUDENT NUMBERS/IDS HERE</w:t>
       </w:r>
       <w:r>
         <w:t>]</w:t>
@@ -127,13 +167,7 @@
       </w:r>
       <w:proofErr w:type="gramEnd"/>
       <w:r>
-        <w:t xml:space="preserve"> git source control tool. Sorcery was designed with robustness and resilience to change in mind—the code was written to have low coupling a</w:t>
-      </w:r>
-      <w:r>
-        <w:t>nd high cohesion simultaneously. This was done by using the MVC architectural style, with several other common and widely-used design patterns used for specific components of the game. The game can be played both through a command-line interface, as well a</w:t>
-      </w:r>
-      <w:r>
-        <w:t>s an optional graphical user interface. In creating this game, we ran into several challenges. [</w:t>
+        <w:t xml:space="preserve"> git source control tool. Sorcery was designed with robustness and resilience to change in mind—the code was written to have low coupling and high cohesion simultaneously. This was done by using the MVC architectural style, with several other common and widely-used design patterns used for specific components of the game. The game can be played both through a command-line interface, as well as an optional graphical user interface. In creating this game, we ran into several challenges. [</w:t>
       </w:r>
       <w:r>
         <w:rPr>
@@ -185,10 +219,7 @@
         <w:tab/>
       </w:r>
       <w:r>
-        <w:t xml:space="preserve">Sorcery begins by taking the players’ names and the location of their respective deck in the main function. Main then </w:t>
-      </w:r>
-      <w:r>
-        <w:t xml:space="preserve">constructs the BoardController, or the “game loop” responsible for the underlying logic. BoardController first constructs the required players’ data stored inside the </w:t>
+        <w:t xml:space="preserve">Sorcery begins by taking the players’ names and the location of their respective deck in the main function. Main then constructs the BoardController, or the “game loop” responsible for the underlying logic. BoardController first constructs the required players’ data stored inside the </w:t>
       </w:r>
       <w:proofErr w:type="spellStart"/>
       <w:r>
@@ -196,10 +227,7 @@
       </w:r>
       <w:proofErr w:type="spellEnd"/>
       <w:r>
-        <w:t>, as well as establishing a display to the user (either a text or graphics disp</w:t>
-      </w:r>
-      <w:r>
-        <w:t xml:space="preserve">lay, or both). This is a basic MVC foundation upon which the rest of the game is built: the BoardController represents the “controller”, handling input, and manipulating data (the “model”) which is transmitted into the “view,” </w:t>
+        <w:t xml:space="preserve">, as well as establishing a display to the user (either a text or graphics display, or both). This is a basic MVC foundation upon which the rest of the game is built: the BoardController represents the “controller”, handling input, and manipulating data (the “model”) which is transmitted into the “view,” </w:t>
       </w:r>
       <w:proofErr w:type="spellStart"/>
       <w:r>
@@ -211,10 +239,7 @@
       </w:r>
       <w:proofErr w:type="spellStart"/>
       <w:r>
-        <w:t>GraphicsDispl</w:t>
-      </w:r>
-      <w:r>
-        <w:t>ay</w:t>
+        <w:t>GraphicsDisplay</w:t>
       </w:r>
       <w:proofErr w:type="spellEnd"/>
       <w:r>
@@ -258,13 +283,7 @@
         <w:t>, which handles manipulation of this data</w:t>
       </w:r>
       <w:r>
-        <w:t>.</w:t>
-      </w:r>
-      <w:r>
-        <w:t xml:space="preserve"> The physical car</w:t>
-      </w:r>
-      <w:r>
-        <w:t xml:space="preserve">ds are always allocated on the heap, and </w:t>
+        <w:t xml:space="preserve">. The physical cards are always allocated on the heap, and </w:t>
       </w:r>
       <w:proofErr w:type="spellStart"/>
       <w:r>
@@ -278,40 +297,26 @@
         <w:t xml:space="preserve"> uses smart pointers to access these cards. The smart pointers are moved around in various lists (represented by </w:t>
       </w:r>
       <w:proofErr w:type="spellStart"/>
-      <w:proofErr w:type="gramStart"/>
       <w:r>
         <w:t>std</w:t>
       </w:r>
       <w:proofErr w:type="spellEnd"/>
       <w:r>
-        <w:t>::</w:t>
-      </w:r>
-      <w:proofErr w:type="gramEnd"/>
-      <w:r>
-        <w:t>vector) to represent movement of cards from the deck, to the hand, the field, and the grave</w:t>
-      </w:r>
-      <w:r>
-        <w:t>yard.</w:t>
+        <w:t>::vector) to represent movement of cards from the deck, to the hand, the field, and the graveyard.</w:t>
       </w:r>
     </w:p>
     <w:p/>
     <w:p>
       <w:r>
         <w:tab/>
-        <w:t>The cards are first constructed by passing the name of the file containing the deck’s data to its respective player. This data is a list of filenames, where each corresponding file contains a card’s data. The player then iterates through this file,</w:t>
-      </w:r>
-      <w:r>
-        <w:t xml:space="preserve"> and constructs each card with the data inside the file. The pointer to each newly constructed card rests in the list representing the player’s deck, as all cards must start from the deck. After the entire deck is constructed, it is shuffled randomly.</w:t>
+        <w:t>The cards are first constructed by passing the name of the file containing the deck’s data to its respective player. This data is a list of filenames, where each corresponding file contains a card’s data. The player then iterates through this file, and constructs each card with the data inside the file. The pointer to each newly constructed card rests in the list representing the player’s deck, as all cards must start from the deck. After the entire deck is constructed, it is shuffled randomly.</w:t>
       </w:r>
     </w:p>
     <w:p/>
     <w:p>
       <w:r>
         <w:tab/>
-        <w:t>Th</w:t>
-      </w:r>
-      <w:r>
-        <w:t xml:space="preserve">e cards themselves are organized in a top-down hierarchy starting with an abstract class, </w:t>
+        <w:t xml:space="preserve">The cards themselves are organized in a top-down hierarchy starting with an abstract class, </w:t>
       </w:r>
       <w:r>
         <w:rPr>
@@ -350,10 +355,7 @@
       </w:r>
       <w:proofErr w:type="spellEnd"/>
       <w:r>
-        <w:t>. Every card played in the ga</w:t>
-      </w:r>
-      <w:r>
-        <w:t xml:space="preserve">me therefore inherits from </w:t>
+        <w:t xml:space="preserve">. Every card played in the game therefore inherits from </w:t>
       </w:r>
       <w:proofErr w:type="spellStart"/>
       <w:r>
@@ -369,10 +371,7 @@
       </w:r>
       <w:proofErr w:type="spellEnd"/>
       <w:r>
-        <w:t xml:space="preserve"> </w:t>
-      </w:r>
-      <w:r>
-        <w:t xml:space="preserve">its type (e.g. </w:t>
+        <w:t xml:space="preserve"> its type (e.g. </w:t>
       </w:r>
       <w:proofErr w:type="spellStart"/>
       <w:r>
@@ -383,26 +382,27 @@
         <w:t xml:space="preserve"> directly inherits Spell). Furthermore, Minion employs the decorator pattern, where the decorators are the triggered and active abilities that Minion is enhanced by.</w:t>
       </w:r>
     </w:p>
-    <w:p/>
-    <w:p>
-      <w:r>
+    <w:p>
+      <w:r>
+        <w:lastRenderedPageBreak/>
         <w:tab/>
-        <w:t>[</w:t>
-      </w:r>
-      <w:r>
-        <w:rPr>
-          <w:highlight w:val="yellow"/>
-        </w:rPr>
-        <w:t>JAFER PLS ALSO TALK A BIT (LIKE 1 PARAGRAPH) ABOUT THE DISPLAY T</w:t>
-      </w:r>
-      <w:r>
-        <w:rPr>
-          <w:highlight w:val="yellow"/>
-        </w:rPr>
-        <w:t>YVM</w:t>
-      </w:r>
-      <w:r>
-        <w:t>]</w:t>
+        <w:t xml:space="preserve">In order to allow for the easy addition and removal of “views”, every display in Sorcery inherits from a base abstract class called Observer. In essence, the subject-observer pattern is employed wherein the subject is the </w:t>
+      </w:r>
+      <w:proofErr w:type="spellStart"/>
+      <w:r>
+        <w:t>BoardController</w:t>
+      </w:r>
+      <w:proofErr w:type="spellEnd"/>
+      <w:r>
+        <w:t xml:space="preserve">, which notifies the displays about what information was requested. As a result, each observer, or display, is notified and able to handle its self-contained display logic. In the future, for example, if any new graphical interfaces were added, it would require absolutely no change to </w:t>
+      </w:r>
+      <w:proofErr w:type="spellStart"/>
+      <w:r>
+        <w:t>BoardController</w:t>
+      </w:r>
+      <w:proofErr w:type="spellEnd"/>
+      <w:r>
+        <w:t xml:space="preserve"> as will be discussed later in this report. </w:t>
       </w:r>
     </w:p>
     <w:p/>
@@ -442,10 +442,7 @@
     <w:p>
       <w:r>
         <w:tab/>
-        <w:t>From a glance, the design follows the MVC pattern. The BoardController acts as the main controller that handles transmission of data (the “model”) into the display for the user (the “view”) using a modified Subject-Observer pattern, whe</w:t>
-      </w:r>
-      <w:r>
-        <w:t xml:space="preserve">re the BoardController acts as a subject (but it does not inherit an abstract subject, because there is no other concrete subject that would make sense to have), and </w:t>
+        <w:t xml:space="preserve">From a glance, the design follows the MVC pattern. The BoardController acts as the main controller that handles transmission of data (the “model”) into the display for the user (the “view”) using a modified Subject-Observer pattern, where the BoardController acts as a subject (but it does not inherit an abstract subject, because there is no other concrete subject that would make sense to have), and </w:t>
       </w:r>
       <w:proofErr w:type="spellStart"/>
       <w:r>
@@ -461,10 +458,7 @@
       </w:r>
       <w:proofErr w:type="spellEnd"/>
       <w:r>
-        <w:t xml:space="preserve"> inherit an abstract observer. The BoardController owns a l</w:t>
-      </w:r>
-      <w:r>
-        <w:t xml:space="preserve">ist of observers, and it notifies each observer in the render function based on data from the </w:t>
+        <w:t xml:space="preserve"> inherit an abstract observer. The BoardController owns a list of observers, and it notifies each observer in the render function based on data from the </w:t>
       </w:r>
       <w:proofErr w:type="spellStart"/>
       <w:r>
@@ -472,26 +466,40 @@
       </w:r>
       <w:proofErr w:type="spellEnd"/>
       <w:r>
-        <w:t>. Since the model, view, and controller only interact with each other minimally and responsibility is separated independently, this provides a design wi</w:t>
-      </w:r>
-      <w:r>
-        <w:t>th low coupling and high cohesion.</w:t>
+        <w:t>. Since the model, view, and controller only interact with each other minimally and responsibility is separated independently, this provides a design with low coupling and high cohesion.</w:t>
       </w:r>
     </w:p>
     <w:p/>
     <w:p>
       <w:r>
         <w:tab/>
-        <w:t>[</w:t>
-      </w:r>
-      <w:r>
-        <w:rPr>
-          <w:highlight w:val="yellow"/>
-        </w:rPr>
-        <w:t>TALK ABOUT VIEW IF NECESSARY</w:t>
-      </w:r>
-      <w:r>
-        <w:t>]</w:t>
+      </w:r>
+      <w:r>
+        <w:t xml:space="preserve">The view, as previously mentioned, is governed by the base abstract Observer class. Each display, namely </w:t>
+      </w:r>
+      <w:proofErr w:type="spellStart"/>
+      <w:r>
+        <w:t>TextDisplay</w:t>
+      </w:r>
+      <w:proofErr w:type="spellEnd"/>
+      <w:r>
+        <w:t xml:space="preserve">, which outputs the view in text form, and </w:t>
+      </w:r>
+      <w:proofErr w:type="spellStart"/>
+      <w:r>
+        <w:t>GraphicsDisplay</w:t>
+      </w:r>
+      <w:proofErr w:type="spellEnd"/>
+      <w:r>
+        <w:t xml:space="preserve">, which outputs the view in graphical </w:t>
+      </w:r>
+      <w:proofErr w:type="spellStart"/>
+      <w:r>
+        <w:t>Xwindow</w:t>
+      </w:r>
+      <w:proofErr w:type="spellEnd"/>
+      <w:r>
+        <w:t xml:space="preserve"> format, inherits from the Observer class. In doing so, the subject-observer pattern is used and thus there is an extremely low amount of coupling as the Views are completely separate and require no change from the Model or the Controller to function. In keeping with the MVC pattern, the View is the only way to output data to the user. No other class is outputting text or graphics ensuring low coupling but high cohesion as each of the model and controller must work seamlessly with the View. The implications are clear: due to the way the View was implemented, it can be completely removed and reprogrammed and little to no change would be needed to the other aspects of the code.</w:t>
       </w:r>
     </w:p>
     <w:p/>
@@ -560,16 +568,7 @@
         <w:t xml:space="preserve"> through friendship. T</w:t>
       </w:r>
       <w:r>
-        <w:t>he physical cards are always</w:t>
-      </w:r>
-      <w:r>
-        <w:t xml:space="preserve"> allocated on the heap. This is because cards move constantly throughout the game: from a hand, to the field, to the graveyard, and potentially even to the other player. In addition, cards often need direct access to other cards to modify other cards’ data</w:t>
-      </w:r>
-      <w:r>
-        <w:t>, as per the game’s features. Allocating the cards on the stack would potentially make movement and access of the cards more difficult, especially when a card must move to the other player. As a result, the cards are kept on the heap, with smart pointers a</w:t>
-      </w:r>
-      <w:r>
-        <w:t>ccessin</w:t>
+        <w:t>he physical cards are always allocated on the heap. This is because cards move constantly throughout the game: from a hand, to the field, to the graveyard, and potentially even to the other player. In addition, cards often need direct access to other cards to modify other cards’ data, as per the game’s features. Allocating the cards on the stack would potentially make movement and access of the cards more difficult, especially when a card must move to the other player. As a result, the cards are kept on the heap, with smart pointers accessin</w:t>
       </w:r>
       <w:r>
         <w:t xml:space="preserve">g their data located on </w:t>
@@ -586,10 +585,7 @@
         <w:t xml:space="preserve"> these</w:t>
       </w:r>
       <w:r>
-        <w:t xml:space="preserve"> cards are always used in lieu of unique pointers, because it is more efficient in moving cards: where a unique pointer would require a deep-copy move assignment when a card moves from the de</w:t>
-      </w:r>
-      <w:r>
-        <w:t>ck to the hand, a shared pointer simply requires that we create a new pointer to the same card, and remove the previous pointer.</w:t>
+        <w:t xml:space="preserve"> cards are always used in lieu of unique pointers, because it is more efficient in moving cards: where a unique pointer would require a deep-copy move assignment when a card moves from the deck to the hand, a shared pointer simply requires that we create a new pointer to the same card, and remove the previous pointer.</w:t>
       </w:r>
     </w:p>
     <w:p/>
@@ -612,13 +608,7 @@
       </w:r>
       <w:proofErr w:type="spellEnd"/>
       <w:r>
-        <w:t>. This provides every car</w:t>
-      </w:r>
-      <w:r>
-        <w:t>d the access it needs to any card and player in the game, which allows for unlimited card customizability (specifically spells, rituals, and enchantments) and a great deal of flexibility in adding more features in the future. Furthermore, Card has a pure v</w:t>
-      </w:r>
-      <w:r>
-        <w:t xml:space="preserve">irtual </w:t>
+        <w:t xml:space="preserve">. This provides every card the access it needs to any card and player in the game, which allows for unlimited card customizability (specifically spells, rituals, and enchantments) and a great deal of flexibility in adding more features in the future. Furthermore, Card has a pure virtual </w:t>
       </w:r>
       <w:proofErr w:type="spellStart"/>
       <w:r>
@@ -626,6 +616,7 @@
           <w:i/>
           <w:iCs/>
         </w:rPr>
+        <w:lastRenderedPageBreak/>
         <w:t>updateState</w:t>
       </w:r>
       <w:proofErr w:type="spellEnd"/>
@@ -646,10 +637,7 @@
         <w:t>r</w:t>
       </w:r>
       <w:r>
-        <w:t xml:space="preserve">red (by reference), </w:t>
-      </w:r>
-      <w:r>
-        <w:t>so that every card can act accordingly.</w:t>
+        <w:t>red (by reference), so that every card can act accordingly.</w:t>
       </w:r>
     </w:p>
     <w:p/>
@@ -689,18 +677,7 @@
       </w:r>
       <w:proofErr w:type="spellEnd"/>
       <w:r>
-        <w:t xml:space="preserve">, which simply calls that same function for </w:t>
-      </w:r>
-      <w:proofErr w:type="gramStart"/>
-      <w:r>
-        <w:t>all of</w:t>
-      </w:r>
-      <w:proofErr w:type="gramEnd"/>
-      <w:r>
-        <w:t xml:space="preserve"> the required cards (i.e. the ritual and the minions on the field), passing forward the lis</w:t>
-      </w:r>
-      <w:r>
-        <w:t>t of events that occur</w:t>
+        <w:t>, which simply calls that same function for all of the required cards (i.e. the ritual and the minions on the field), passing forward the list of events that occur</w:t>
       </w:r>
       <w:r>
         <w:t>r</w:t>
@@ -722,15 +699,7 @@
       </w:r>
       <w:proofErr w:type="spellEnd"/>
       <w:r>
-        <w:t xml:space="preserve"> provid</w:t>
-      </w:r>
-      <w:r>
-        <w:t xml:space="preserve">es public getters and setters for </w:t>
-      </w:r>
-      <w:bookmarkStart w:id="0" w:name="_GoBack"/>
-      <w:bookmarkEnd w:id="0"/>
-      <w:r>
-        <w:t xml:space="preserve">data such as the magic cost of a card, or the card’s current owner. It also provides the </w:t>
+        <w:t xml:space="preserve"> provides public getters and setters for data such as the magic cost of a card, or the card’s current owner. It also provides the </w:t>
       </w:r>
       <w:r>
         <w:rPr>
@@ -740,16 +709,12 @@
         <w:t>cast</w:t>
       </w:r>
       <w:r>
-        <w:t xml:space="preserve"> functionality, which is the main way cards are utilized in the game. As such, every physical card implements this function w</w:t>
-      </w:r>
-      <w:r>
-        <w:t>hich can be customized according to the respective card.</w:t>
-      </w:r>
-    </w:p>
-    <w:p/>
-    <w:p>
-      <w:r>
-        <w:lastRenderedPageBreak/>
+        <w:t xml:space="preserve"> functionality, which is the main way cards are utilized in the game. As such, every physical card implements this function which can be customized according to the respective card.</w:t>
+      </w:r>
+    </w:p>
+    <w:p/>
+    <w:p>
+      <w:r>
         <w:tab/>
       </w:r>
       <w:proofErr w:type="spellStart"/>
@@ -758,18 +723,7 @@
       </w:r>
       <w:proofErr w:type="spellEnd"/>
       <w:r>
-        <w:t xml:space="preserve"> then breaks up into each type of card: Minion, Spell, Ritual, Enchantment, </w:t>
-      </w:r>
-      <w:proofErr w:type="gramStart"/>
-      <w:r>
-        <w:t>and also</w:t>
-      </w:r>
-      <w:proofErr w:type="gramEnd"/>
-      <w:r>
-        <w:t xml:space="preserve"> Ability, to represent triggered and active abilities (although Ability and its derived classes are neve</w:t>
-      </w:r>
-      <w:r>
-        <w:t>r used as physical cards placed on a board, rather as an attachment to a minion). The Minion and Ability cl</w:t>
+        <w:t xml:space="preserve"> then breaks up into each type of card: Minion, Spell, Ritual, Enchantment, and also Ability, to represent triggered and active abilities (although Ability and its derived classes are never used as physical cards placed on a board, rather as an attachment to a minion). The Minion and Ability cl</w:t>
       </w:r>
       <w:r>
         <w:t>ass follows a command pattern</w:t>
@@ -807,13 +761,7 @@
         <w:rPr>
           <w:color w:val="FF0000"/>
         </w:rPr>
-        <w:t xml:space="preserve"> </w:t>
-      </w:r>
-      <w:r>
-        <w:rPr>
-          <w:color w:val="FF0000"/>
-        </w:rPr>
-        <w:t>Ability, since a minion’s ability moves with the minion wherever the minion moves throughout the game (including to the graveyard).</w:t>
+        <w:t xml:space="preserve"> Ability, since a minion’s ability moves with the minion wherever the minion moves throughout the game (including to the graveyard).</w:t>
       </w:r>
       <w:r>
         <w:rPr>
@@ -835,13 +783,7 @@
         <w:t>cast</w:t>
       </w:r>
       <w:r>
-        <w:t xml:space="preserve"> function simply us</w:t>
-      </w:r>
-      <w:r>
-        <w:t>es an activated ability. Thus, the only features differentiating minions are their names, attack, defense, and the abilities they own. Spell, Ritual, and Enchantment are abstract, and the physical cards corresponding to each type inherit directly from thes</w:t>
-      </w:r>
-      <w:r>
-        <w:t>e classes.</w:t>
+        <w:t xml:space="preserve"> function simply uses an activated ability. Thus, the only features differentiating minions are their names, attack, defense, and the abilities they own. Spell, Ritual, and Enchantment are abstract, and the physical cards corresponding to each type inherit directly from these classes.</w:t>
       </w:r>
     </w:p>
     <w:p/>
@@ -864,31 +806,19 @@
     <w:p>
       <w:r>
         <w:tab/>
-      </w:r>
-      <w:r>
-        <w:t>Throughout the entire development of the game, one question always prevailed: “how easily can we accommodate change?” In other words, we created the code such that adding new features in any part of the game would, overall, require the least amount of code</w:t>
-      </w:r>
-      <w:r>
-        <w:t xml:space="preserve"> and architectural changes possible. Such features can be broken up into the major different aspects of the game that would potentially change: the display, the number of players and the interactions between them, the game rules, and the cards themselves (</w:t>
-      </w:r>
-      <w:r>
-        <w:t>modification or addition of new cards).</w:t>
+        <w:t>Throughout the entire development of the game, one question always prevailed: “how easily can we accommodate change?” In other words, we created the code such that adding new features in any part of the game would, overall, require the least amount of code and architectural changes possible. Such features can be broken up into the major different aspects of the game that would potentially change: the display, the number of players and the interactions between them, the game rules, and the cards themselves (modification or addition of new cards).</w:t>
       </w:r>
     </w:p>
     <w:p/>
     <w:p>
       <w:r>
         <w:tab/>
-        <w:t xml:space="preserve">To start, a change in display is easily accommodated because the only class that interacts with it is BoardController (the main function simply instantiates it)—however, BoardController does not actually know what </w:t>
-      </w:r>
-      <w:r>
-        <w:t xml:space="preserve">type the display is, and it doesn’t need to. All it needs to do is pass in the correct data from the model side of the application to its list of displays (i.e. observers), and the display will handle the rest. Thus, adding new displays (e.g. 3D graphics, </w:t>
-      </w:r>
-      <w:r>
-        <w:t>split screen, virtual reality, etc.) will be relatively easy to integrate into the game. This is also an example of low coupling, since the view is only dependent on the controller for getting the right data, and it shows high cohesion in that the view and</w:t>
-      </w:r>
-      <w:r>
-        <w:t xml:space="preserve"> BoardController work towards the same goal: displaying data to the user.</w:t>
+        <w:t>To start, a change in display is easily accommodated because the only class that interacts with it is BoardController (the main function simply instantiates it)—however, BoardController does not actually know what type the display is, and it doesn’t need to. All it needs to do is pass in the correct data from the model side of the application to its list of displays (i.e. observers), and the display will handle the rest. Thus, adding new displays (e.g. 3D graphics, split screen, virtual reality, etc.) will be relatively easy to integrate into the game. This is also an example of low coupling, since the view is only dependent on the controller for getting the right data, and it shows high c</w:t>
+      </w:r>
+      <w:bookmarkStart w:id="0" w:name="_GoBack"/>
+      <w:bookmarkEnd w:id="0"/>
+      <w:r>
+        <w:t>ohesion in that the view and BoardController work towards the same goal: displaying data to the user.</w:t>
       </w:r>
     </w:p>
     <w:p/>
@@ -903,29 +833,18 @@
       </w:r>
       <w:proofErr w:type="spellEnd"/>
       <w:r>
-        <w:t>, which wraps the player and card data in one class, allows for the flexibility of adding additional players with additional cards, since it holds a vec</w:t>
-      </w:r>
-      <w:r>
-        <w:t>tor of players. The rest of the rules remain the same, only that the main game loop must now iterate through the additional players. The view is also left unchanged, since the displays don’t care which player’s turn it is, or which player owns which card—i</w:t>
-      </w:r>
-      <w:r>
-        <w:t>t simply takes in data, and displays it. As well, improving the interaction between players (for instance, by using separate controllers as opposed to the same keyboard) can simply be changed in the main function which takes in raw user input to process, a</w:t>
-      </w:r>
-      <w:r>
-        <w:t xml:space="preserve">nd then send it to the BoardController. Again, this shows that through a highly cohesive design where the individual classes are minimally dependent on each other (low coupling), and the code is resilient to changes even as major as changing the way users </w:t>
-      </w:r>
-      <w:r>
-        <w:t>interact in addition to the number of users that can play one game.</w:t>
+        <w:t xml:space="preserve">, which wraps the player and card data in one class, allows for the flexibility of adding additional players with additional cards, since it holds a vector of players. The rest of the rules remain the same, only that the main game loop must now iterate through the additional players. The view is also left unchanged, since the displays don’t care which player’s turn it is, or which player owns which card—it simply takes in data, and displays it. As well, improving the interaction between players (for instance, by using separate controllers as opposed to the same </w:t>
+      </w:r>
+      <w:r>
+        <w:lastRenderedPageBreak/>
+        <w:t>keyboard) can simply be changed in the main function which takes in raw user input to process, and then send it to the BoardController. Again, this shows that through a highly cohesive design where the individual classes are minimally dependent on each other (low coupling), and the code is resilient to changes even as major as changing the way users interact in addition to the number of users that can play one game.</w:t>
       </w:r>
     </w:p>
     <w:p/>
     <w:p>
       <w:r>
         <w:tab/>
-        <w:t>The game logic is split up between main, BoardController, and the implementations of the cast function. While this may seem coupled, from a closer look, it is evident that main simply it</w:t>
-      </w:r>
-      <w:r>
-        <w:t xml:space="preserve">erates through the players to call the pre-turn effects, then the turn itself, and finally the post-turn effects—it therefore handles </w:t>
+        <w:t xml:space="preserve">The game logic is split up between main, BoardController, and the implementations of the cast function. While this may seem coupled, from a closer look, it is evident that main simply iterates through the players to call the pre-turn effects, then the turn itself, and finally the post-turn effects—it therefore handles </w:t>
       </w:r>
       <w:r>
         <w:rPr>
@@ -935,39 +854,13 @@
         <w:t>only</w:t>
       </w:r>
       <w:r>
-        <w:t xml:space="preserve"> the logic of the order in which things happen. What </w:t>
-      </w:r>
-      <w:proofErr w:type="gramStart"/>
-      <w:r>
-        <w:t>actually happens</w:t>
-      </w:r>
-      <w:proofErr w:type="gramEnd"/>
-      <w:r>
-        <w:t xml:space="preserve"> is dealt with in BoardController, which determin</w:t>
-      </w:r>
-      <w:r>
-        <w:t xml:space="preserve">es what needs to be done. </w:t>
+        <w:t xml:space="preserve"> the logic of the order in which things happen. What actually happens is dealt with in BoardController, which determines what needs to be done. </w:t>
       </w:r>
       <w:r>
         <w:t>Thus,</w:t>
       </w:r>
       <w:r>
-        <w:t xml:space="preserve"> changing the order of the game or changing what </w:t>
-      </w:r>
-      <w:proofErr w:type="gramStart"/>
-      <w:r>
-        <w:t>actually happens</w:t>
-      </w:r>
-      <w:proofErr w:type="gramEnd"/>
-      <w:r>
-        <w:t xml:space="preserve"> in each turn means that we only need to change one part of the code. Moreover, if we wish to change the functionality of a specific card, the only change that </w:t>
-      </w:r>
-      <w:r>
-        <w:lastRenderedPageBreak/>
-        <w:t>n</w:t>
-      </w:r>
-      <w:r>
-        <w:t xml:space="preserve">eeds to be done is that card’s specific implementation of the cast function; everything else remains the same, especially since each card has full access to other players’ and cards’ data through the static pointer to </w:t>
+        <w:t xml:space="preserve"> changing the order of the game or changing what actually happens in each turn means that we only need to change one part of the code. Moreover, if we wish to change the functionality of a specific card, the only change that needs to be done is that card’s specific implementation of the cast function; everything else remains the same, especially since each card has full access to other players’ and cards’ data through the static pointer to </w:t>
       </w:r>
       <w:proofErr w:type="spellStart"/>
       <w:r>
@@ -982,13 +875,7 @@
     <w:p>
       <w:r>
         <w:tab/>
-        <w:t>This leads us to the mod</w:t>
-      </w:r>
-      <w:r>
-        <w:t>ification and/or addition of cards. Modifying them is a simple matter of changing field values in the concrete implementation or modifying the cast function implementation, which changes the usage/effect of that card. Adding new cards in a deck is a simple</w:t>
-      </w:r>
-      <w:r>
-        <w:t xml:space="preserve"> matter of creating the concrete classes for each of Spell, Ritual, En</w:t>
+        <w:t>This leads us to the modification and/or addition of cards. Modifying them is a simple matter of changing field values in the concrete implementation or modifying the cast function implementation, which changes the usage/effect of that card. Adding new cards in a deck is a simple matter of creating the concrete classes for each of Spell, Ritual, En</w:t>
       </w:r>
       <w:r>
         <w:t>chantment, and Ability, inherit</w:t>
@@ -1002,10 +889,7 @@
       </w:r>
       <w:proofErr w:type="spellEnd"/>
       <w:r>
-        <w:t xml:space="preserve"> and cast. For the minion, all that is required is a unique name and its own attack and def</w:t>
-      </w:r>
-      <w:r>
-        <w:t>ense fields. The rest of the code need not change—the logic and execution of the players’ turns remains the same, and the display does not change either, since all it needs is the card’s data so that it can display it.</w:t>
+        <w:t xml:space="preserve"> and cast. For the minion, all that is required is a unique name and its own attack and defense fields. The rest of the code need not change—the logic and execution of the players’ turns remains the same, and the display does not change either, since all it needs is the card’s data so that it can display it.</w:t>
       </w:r>
     </w:p>
     <w:p/>
@@ -1273,6 +1157,7 @@
         <w:rPr>
           <w:rFonts w:ascii="Liberation Serif" w:hAnsi="Liberation Serif"/>
         </w:rPr>
+        <w:lastRenderedPageBreak/>
         <w:t xml:space="preserve"> </w:t>
       </w:r>
     </w:p>
@@ -1345,7 +1230,6 @@
         <w:rPr>
           <w:rFonts w:ascii="Liberation Serif" w:hAnsi="Liberation Serif"/>
         </w:rPr>
-        <w:lastRenderedPageBreak/>
         <w:t xml:space="preserve"> </w:t>
       </w:r>
     </w:p>
@@ -1471,14 +1355,7 @@
           <w:b/>
           <w:bCs/>
         </w:rPr>
-        <w:t>Final Que</w:t>
-      </w:r>
-      <w:r>
-        <w:rPr>
-          <w:b/>
-          <w:bCs/>
-        </w:rPr>
-        <w:t>stions</w:t>
+        <w:t>Final Questions</w:t>
       </w:r>
     </w:p>
     <w:p/>
@@ -1503,7 +1380,7 @@
 </file>
 
 <file path=word/styles.xml><?xml version="1.0" encoding="utf-8"?>
-<w:styles xmlns:mc="http://schemas.openxmlformats.org/markup-compatibility/2006" xmlns:r="http://schemas.openxmlformats.org/officeDocument/2006/relationships" xmlns:w="http://schemas.openxmlformats.org/wordprocessingml/2006/main" xmlns:w14="http://schemas.microsoft.com/office/word/2010/wordml" xmlns:w15="http://schemas.microsoft.com/office/word/2012/wordml" xmlns:w16cid="http://schemas.microsoft.com/office/word/2016/wordml/cid" xmlns:w16se="http://schemas.microsoft.com/office/word/2015/wordml/symex" mc:Ignorable="w14 w15 w16se w16cid">
+<w:styles xmlns:mc="http://schemas.openxmlformats.org/markup-compatibility/2006" xmlns:r="http://schemas.openxmlformats.org/officeDocument/2006/relationships" xmlns:w="http://schemas.openxmlformats.org/wordprocessingml/2006/main" xmlns:w14="http://schemas.microsoft.com/office/word/2010/wordml" mc:Ignorable="w14">
   <w:docDefaults>
     <w:rPrDefault>
       <w:rPr>
@@ -1514,382 +1391,144 @@
     </w:rPrDefault>
     <w:pPrDefault/>
   </w:docDefaults>
-  <w:latentStyles w:defLockedState="0" w:defUIPriority="99" w:defSemiHidden="0" w:defUnhideWhenUsed="0" w:defQFormat="0" w:count="375">
-    <w:lsdException w:name="Normal" w:uiPriority="0" w:qFormat="1"/>
-    <w:lsdException w:name="heading 1" w:uiPriority="9" w:qFormat="1"/>
-    <w:lsdException w:name="heading 2" w:semiHidden="1" w:uiPriority="9" w:unhideWhenUsed="1" w:qFormat="1"/>
-    <w:lsdException w:name="heading 3" w:semiHidden="1" w:uiPriority="9" w:unhideWhenUsed="1" w:qFormat="1"/>
-    <w:lsdException w:name="heading 4" w:semiHidden="1" w:uiPriority="9" w:unhideWhenUsed="1" w:qFormat="1"/>
-    <w:lsdException w:name="heading 5" w:semiHidden="1" w:uiPriority="9" w:unhideWhenUsed="1" w:qFormat="1"/>
-    <w:lsdException w:name="heading 6" w:semiHidden="1" w:uiPriority="9" w:unhideWhenUsed="1" w:qFormat="1"/>
-    <w:lsdException w:name="heading 7" w:semiHidden="1" w:uiPriority="9" w:unhideWhenUsed="1" w:qFormat="1"/>
-    <w:lsdException w:name="heading 8" w:semiHidden="1" w:uiPriority="9" w:unhideWhenUsed="1" w:qFormat="1"/>
-    <w:lsdException w:name="heading 9" w:semiHidden="1" w:uiPriority="9" w:unhideWhenUsed="1" w:qFormat="1"/>
-    <w:lsdException w:name="index 1" w:semiHidden="1" w:unhideWhenUsed="1"/>
-    <w:lsdException w:name="index 2" w:semiHidden="1" w:unhideWhenUsed="1"/>
-    <w:lsdException w:name="index 3" w:semiHidden="1" w:unhideWhenUsed="1"/>
-    <w:lsdException w:name="index 4" w:semiHidden="1" w:unhideWhenUsed="1"/>
-    <w:lsdException w:name="index 5" w:semiHidden="1" w:unhideWhenUsed="1"/>
-    <w:lsdException w:name="index 6" w:semiHidden="1" w:unhideWhenUsed="1"/>
-    <w:lsdException w:name="index 7" w:semiHidden="1" w:unhideWhenUsed="1"/>
-    <w:lsdException w:name="index 8" w:semiHidden="1" w:unhideWhenUsed="1"/>
-    <w:lsdException w:name="index 9" w:semiHidden="1" w:unhideWhenUsed="1"/>
-    <w:lsdException w:name="toc 1" w:semiHidden="1" w:uiPriority="39" w:unhideWhenUsed="1"/>
-    <w:lsdException w:name="toc 2" w:semiHidden="1" w:uiPriority="39" w:unhideWhenUsed="1"/>
-    <w:lsdException w:name="toc 3" w:semiHidden="1" w:uiPriority="39" w:unhideWhenUsed="1"/>
-    <w:lsdException w:name="toc 4" w:semiHidden="1" w:uiPriority="39" w:unhideWhenUsed="1"/>
-    <w:lsdException w:name="toc 5" w:semiHidden="1" w:uiPriority="39" w:unhideWhenUsed="1"/>
-    <w:lsdException w:name="toc 6" w:semiHidden="1" w:uiPriority="39" w:unhideWhenUsed="1"/>
-    <w:lsdException w:name="toc 7" w:semiHidden="1" w:uiPriority="39" w:unhideWhenUsed="1"/>
-    <w:lsdException w:name="toc 8" w:semiHidden="1" w:uiPriority="39" w:unhideWhenUsed="1"/>
-    <w:lsdException w:name="toc 9" w:semiHidden="1" w:uiPriority="39" w:unhideWhenUsed="1"/>
-    <w:lsdException w:name="Normal Indent" w:semiHidden="1" w:unhideWhenUsed="1"/>
-    <w:lsdException w:name="footnote text" w:semiHidden="1" w:unhideWhenUsed="1"/>
-    <w:lsdException w:name="annotation text" w:semiHidden="1" w:unhideWhenUsed="1"/>
-    <w:lsdException w:name="header" w:semiHidden="1" w:unhideWhenUsed="1"/>
-    <w:lsdException w:name="footer" w:semiHidden="1" w:unhideWhenUsed="1"/>
-    <w:lsdException w:name="index heading" w:semiHidden="1" w:unhideWhenUsed="1"/>
-    <w:lsdException w:name="caption" w:semiHidden="1" w:uiPriority="35" w:unhideWhenUsed="1" w:qFormat="1"/>
-    <w:lsdException w:name="table of figures" w:semiHidden="1" w:unhideWhenUsed="1"/>
-    <w:lsdException w:name="envelope address" w:semiHidden="1" w:unhideWhenUsed="1"/>
-    <w:lsdException w:name="envelope return" w:semiHidden="1" w:unhideWhenUsed="1"/>
-    <w:lsdException w:name="footnote reference" w:semiHidden="1" w:unhideWhenUsed="1"/>
-    <w:lsdException w:name="annotation reference" w:semiHidden="1" w:unhideWhenUsed="1"/>
-    <w:lsdException w:name="line number" w:semiHidden="1" w:unhideWhenUsed="1"/>
-    <w:lsdException w:name="page number" w:semiHidden="1" w:unhideWhenUsed="1"/>
-    <w:lsdException w:name="endnote reference" w:semiHidden="1" w:unhideWhenUsed="1"/>
-    <w:lsdException w:name="endnote text" w:semiHidden="1" w:unhideWhenUsed="1"/>
-    <w:lsdException w:name="table of authorities" w:semiHidden="1" w:unhideWhenUsed="1"/>
-    <w:lsdException w:name="macro" w:semiHidden="1" w:unhideWhenUsed="1"/>
-    <w:lsdException w:name="toa heading" w:semiHidden="1" w:unhideWhenUsed="1"/>
-    <w:lsdException w:name="List" w:semiHidden="1" w:unhideWhenUsed="1"/>
-    <w:lsdException w:name="List Bullet" w:semiHidden="1" w:unhideWhenUsed="1"/>
-    <w:lsdException w:name="List Number" w:semiHidden="1" w:unhideWhenUsed="1"/>
-    <w:lsdException w:name="List 2" w:semiHidden="1" w:unhideWhenUsed="1"/>
-    <w:lsdException w:name="List 3" w:semiHidden="1" w:unhideWhenUsed="1"/>
-    <w:lsdException w:name="List 4" w:semiHidden="1" w:unhideWhenUsed="1"/>
-    <w:lsdException w:name="List 5" w:semiHidden="1" w:unhideWhenUsed="1"/>
-    <w:lsdException w:name="List Bullet 2" w:semiHidden="1" w:unhideWhenUsed="1"/>
-    <w:lsdException w:name="List Bullet 3" w:semiHidden="1" w:unhideWhenUsed="1"/>
-    <w:lsdException w:name="List Bullet 4" w:semiHidden="1" w:unhideWhenUsed="1"/>
-    <w:lsdException w:name="List Bullet 5" w:semiHidden="1" w:unhideWhenUsed="1"/>
-    <w:lsdException w:name="List Number 2" w:semiHidden="1" w:unhideWhenUsed="1"/>
-    <w:lsdException w:name="List Number 3" w:semiHidden="1" w:unhideWhenUsed="1"/>
-    <w:lsdException w:name="List Number 4" w:semiHidden="1" w:unhideWhenUsed="1"/>
-    <w:lsdException w:name="List Number 5" w:semiHidden="1" w:unhideWhenUsed="1"/>
-    <w:lsdException w:name="Title" w:uiPriority="10" w:qFormat="1"/>
-    <w:lsdException w:name="Closing" w:semiHidden="1" w:unhideWhenUsed="1"/>
-    <w:lsdException w:name="Signature" w:semiHidden="1" w:unhideWhenUsed="1"/>
-    <w:lsdException w:name="Default Paragraph Font" w:semiHidden="1" w:uiPriority="1" w:unhideWhenUsed="1"/>
-    <w:lsdException w:name="Body Text" w:semiHidden="1" w:unhideWhenUsed="1"/>
-    <w:lsdException w:name="Body Text Indent" w:semiHidden="1" w:unhideWhenUsed="1"/>
-    <w:lsdException w:name="List Continue" w:semiHidden="1" w:unhideWhenUsed="1"/>
-    <w:lsdException w:name="List Continue 2" w:semiHidden="1" w:unhideWhenUsed="1"/>
-    <w:lsdException w:name="List Continue 3" w:semiHidden="1" w:unhideWhenUsed="1"/>
-    <w:lsdException w:name="List Continue 4" w:semiHidden="1" w:unhideWhenUsed="1"/>
-    <w:lsdException w:name="List Continue 5" w:semiHidden="1" w:unhideWhenUsed="1"/>
-    <w:lsdException w:name="Message Header" w:semiHidden="1" w:unhideWhenUsed="1"/>
-    <w:lsdException w:name="Subtitle" w:uiPriority="11" w:qFormat="1"/>
-    <w:lsdException w:name="Salutation" w:semiHidden="1" w:unhideWhenUsed="1"/>
-    <w:lsdException w:name="Date" w:semiHidden="1" w:unhideWhenUsed="1"/>
-    <w:lsdException w:name="Body Text First Indent" w:semiHidden="1" w:unhideWhenUsed="1"/>
-    <w:lsdException w:name="Body Text First Indent 2" w:semiHidden="1" w:unhideWhenUsed="1"/>
-    <w:lsdException w:name="Note Heading" w:semiHidden="1" w:unhideWhenUsed="1"/>
-    <w:lsdException w:name="Body Text 2" w:semiHidden="1" w:unhideWhenUsed="1"/>
-    <w:lsdException w:name="Body Text 3" w:semiHidden="1" w:unhideWhenUsed="1"/>
-    <w:lsdException w:name="Body Text Indent 2" w:semiHidden="1" w:unhideWhenUsed="1"/>
-    <w:lsdException w:name="Body Text Indent 3" w:semiHidden="1" w:unhideWhenUsed="1"/>
-    <w:lsdException w:name="Block Text" w:semiHidden="1" w:unhideWhenUsed="1"/>
-    <w:lsdException w:name="Hyperlink" w:semiHidden="1" w:unhideWhenUsed="1"/>
-    <w:lsdException w:name="FollowedHyperlink" w:semiHidden="1" w:unhideWhenUsed="1"/>
-    <w:lsdException w:name="Strong" w:uiPriority="22" w:qFormat="1"/>
-    <w:lsdException w:name="Emphasis" w:uiPriority="20" w:qFormat="1"/>
-    <w:lsdException w:name="Document Map" w:semiHidden="1" w:unhideWhenUsed="1"/>
-    <w:lsdException w:name="Plain Text" w:semiHidden="1" w:unhideWhenUsed="1"/>
-    <w:lsdException w:name="E-mail Signature" w:semiHidden="1" w:unhideWhenUsed="1"/>
-    <w:lsdException w:name="HTML Top of Form" w:semiHidden="1" w:unhideWhenUsed="1"/>
-    <w:lsdException w:name="HTML Bottom of Form" w:semiHidden="1" w:unhideWhenUsed="1"/>
-    <w:lsdException w:name="Normal (Web)" w:semiHidden="1" w:unhideWhenUsed="1"/>
-    <w:lsdException w:name="HTML Acronym" w:semiHidden="1" w:unhideWhenUsed="1"/>
-    <w:lsdException w:name="HTML Address" w:semiHidden="1" w:unhideWhenUsed="1"/>
-    <w:lsdException w:name="HTML Cite" w:semiHidden="1" w:unhideWhenUsed="1"/>
-    <w:lsdException w:name="HTML Code" w:semiHidden="1" w:unhideWhenUsed="1"/>
-    <w:lsdException w:name="HTML Definition" w:semiHidden="1" w:unhideWhenUsed="1"/>
-    <w:lsdException w:name="HTML Keyboard" w:semiHidden="1" w:unhideWhenUsed="1"/>
-    <w:lsdException w:name="HTML Preformatted" w:semiHidden="1" w:unhideWhenUsed="1"/>
-    <w:lsdException w:name="HTML Sample" w:semiHidden="1" w:unhideWhenUsed="1"/>
-    <w:lsdException w:name="HTML Typewriter" w:semiHidden="1" w:unhideWhenUsed="1"/>
-    <w:lsdException w:name="HTML Variable" w:semiHidden="1" w:unhideWhenUsed="1"/>
-    <w:lsdException w:name="Normal Table" w:semiHidden="1" w:unhideWhenUsed="1"/>
-    <w:lsdException w:name="annotation subject" w:semiHidden="1" w:unhideWhenUsed="1"/>
-    <w:lsdException w:name="No List" w:semiHidden="1" w:unhideWhenUsed="1"/>
-    <w:lsdException w:name="Outline List 1" w:semiHidden="1" w:unhideWhenUsed="1"/>
-    <w:lsdException w:name="Outline List 2" w:semiHidden="1" w:unhideWhenUsed="1"/>
-    <w:lsdException w:name="Outline List 3" w:semiHidden="1" w:unhideWhenUsed="1"/>
-    <w:lsdException w:name="Table Simple 1" w:semiHidden="1" w:unhideWhenUsed="1"/>
-    <w:lsdException w:name="Table Simple 2" w:semiHidden="1" w:unhideWhenUsed="1"/>
-    <w:lsdException w:name="Table Simple 3" w:semiHidden="1" w:unhideWhenUsed="1"/>
-    <w:lsdException w:name="Table Classic 1" w:semiHidden="1" w:unhideWhenUsed="1"/>
-    <w:lsdException w:name="Table Classic 2" w:semiHidden="1" w:unhideWhenUsed="1"/>
-    <w:lsdException w:name="Table Classic 3" w:semiHidden="1" w:unhideWhenUsed="1"/>
-    <w:lsdException w:name="Table Classic 4" w:semiHidden="1" w:unhideWhenUsed="1"/>
-    <w:lsdException w:name="Table Colorful 1" w:semiHidden="1" w:unhideWhenUsed="1"/>
-    <w:lsdException w:name="Table Colorful 2" w:semiHidden="1" w:unhideWhenUsed="1"/>
-    <w:lsdException w:name="Table Colorful 3" w:semiHidden="1" w:unhideWhenUsed="1"/>
-    <w:lsdException w:name="Table Columns 1" w:semiHidden="1" w:unhideWhenUsed="1"/>
-    <w:lsdException w:name="Table Columns 2" w:semiHidden="1" w:unhideWhenUsed="1"/>
-    <w:lsdException w:name="Table Columns 3" w:semiHidden="1" w:unhideWhenUsed="1"/>
-    <w:lsdException w:name="Table Columns 4" w:semiHidden="1" w:unhideWhenUsed="1"/>
-    <w:lsdException w:name="Table Columns 5" w:semiHidden="1" w:unhideWhenUsed="1"/>
-    <w:lsdException w:name="Table Grid 1" w:semiHidden="1" w:unhideWhenUsed="1"/>
-    <w:lsdException w:name="Table Grid 2" w:semiHidden="1" w:unhideWhenUsed="1"/>
-    <w:lsdException w:name="Table Grid 3" w:semiHidden="1" w:unhideWhenUsed="1"/>
-    <w:lsdException w:name="Table Grid 4" w:semiHidden="1" w:unhideWhenUsed="1"/>
-    <w:lsdException w:name="Table Grid 5" w:semiHidden="1" w:unhideWhenUsed="1"/>
-    <w:lsdException w:name="Table Grid 6" w:semiHidden="1" w:unhideWhenUsed="1"/>
-    <w:lsdException w:name="Table Grid 7" w:semiHidden="1" w:unhideWhenUsed="1"/>
-    <w:lsdException w:name="Table Grid 8" w:semiHidden="1" w:unhideWhenUsed="1"/>
-    <w:lsdException w:name="Table List 1" w:semiHidden="1" w:unhideWhenUsed="1"/>
-    <w:lsdException w:name="Table List 2" w:semiHidden="1" w:unhideWhenUsed="1"/>
-    <w:lsdException w:name="Table List 3" w:semiHidden="1" w:unhideWhenUsed="1"/>
-    <w:lsdException w:name="Table List 4" w:semiHidden="1" w:unhideWhenUsed="1"/>
-    <w:lsdException w:name="Table List 5" w:semiHidden="1" w:unhideWhenUsed="1"/>
-    <w:lsdException w:name="Table List 6" w:semiHidden="1" w:unhideWhenUsed="1"/>
-    <w:lsdException w:name="Table List 7" w:semiHidden="1" w:unhideWhenUsed="1"/>
-    <w:lsdException w:name="Table List 8" w:semiHidden="1" w:unhideWhenUsed="1"/>
-    <w:lsdException w:name="Table 3D effects 1" w:semiHidden="1" w:unhideWhenUsed="1"/>
-    <w:lsdException w:name="Table 3D effects 2" w:semiHidden="1" w:unhideWhenUsed="1"/>
-    <w:lsdException w:name="Table 3D effects 3" w:semiHidden="1" w:unhideWhenUsed="1"/>
-    <w:lsdException w:name="Table Contemporary" w:semiHidden="1" w:unhideWhenUsed="1"/>
-    <w:lsdException w:name="Table Elegant" w:semiHidden="1" w:unhideWhenUsed="1"/>
-    <w:lsdException w:name="Table Professional" w:semiHidden="1" w:unhideWhenUsed="1"/>
-    <w:lsdException w:name="Table Subtle 1" w:semiHidden="1" w:unhideWhenUsed="1"/>
-    <w:lsdException w:name="Table Subtle 2" w:semiHidden="1" w:unhideWhenUsed="1"/>
-    <w:lsdException w:name="Table Web 1" w:semiHidden="1" w:unhideWhenUsed="1"/>
-    <w:lsdException w:name="Table Web 2" w:semiHidden="1" w:unhideWhenUsed="1"/>
-    <w:lsdException w:name="Table Web 3" w:semiHidden="1" w:unhideWhenUsed="1"/>
-    <w:lsdException w:name="Balloon Text" w:semiHidden="1" w:unhideWhenUsed="1"/>
-    <w:lsdException w:name="Table Grid" w:uiPriority="39"/>
-    <w:lsdException w:name="Table Theme" w:semiHidden="1" w:unhideWhenUsed="1"/>
-    <w:lsdException w:name="Placeholder Text" w:semiHidden="1"/>
-    <w:lsdException w:name="No Spacing" w:uiPriority="1" w:qFormat="1"/>
-    <w:lsdException w:name="Light Shading" w:uiPriority="60"/>
-    <w:lsdException w:name="Light List" w:uiPriority="61"/>
-    <w:lsdException w:name="Light Grid" w:uiPriority="62"/>
-    <w:lsdException w:name="Medium Shading 1" w:uiPriority="63"/>
-    <w:lsdException w:name="Medium Shading 2" w:uiPriority="64"/>
-    <w:lsdException w:name="Medium List 1" w:uiPriority="65"/>
-    <w:lsdException w:name="Medium List 2" w:uiPriority="66"/>
-    <w:lsdException w:name="Medium Grid 1" w:uiPriority="67"/>
-    <w:lsdException w:name="Medium Grid 2" w:uiPriority="68"/>
-    <w:lsdException w:name="Medium Grid 3" w:uiPriority="69"/>
-    <w:lsdException w:name="Dark List" w:uiPriority="70"/>
-    <w:lsdException w:name="Colorful Shading" w:uiPriority="71"/>
-    <w:lsdException w:name="Colorful List" w:uiPriority="72"/>
-    <w:lsdException w:name="Colorful Grid" w:uiPriority="73"/>
-    <w:lsdException w:name="Light Shading Accent 1" w:uiPriority="60"/>
-    <w:lsdException w:name="Light List Accent 1" w:uiPriority="61"/>
-    <w:lsdException w:name="Light Grid Accent 1" w:uiPriority="62"/>
-    <w:lsdException w:name="Medium Shading 1 Accent 1" w:uiPriority="63"/>
-    <w:lsdException w:name="Medium Shading 2 Accent 1" w:uiPriority="64"/>
-    <w:lsdException w:name="Medium List 1 Accent 1" w:uiPriority="65"/>
-    <w:lsdException w:name="Revision" w:semiHidden="1"/>
-    <w:lsdException w:name="List Paragraph" w:uiPriority="34" w:qFormat="1"/>
-    <w:lsdException w:name="Quote" w:uiPriority="29" w:qFormat="1"/>
-    <w:lsdException w:name="Intense Quote" w:uiPriority="30" w:qFormat="1"/>
-    <w:lsdException w:name="Medium List 2 Accent 1" w:uiPriority="66"/>
-    <w:lsdException w:name="Medium Grid 1 Accent 1" w:uiPriority="67"/>
-    <w:lsdException w:name="Medium Grid 2 Accent 1" w:uiPriority="68"/>
-    <w:lsdException w:name="Medium Grid 3 Accent 1" w:uiPriority="69"/>
-    <w:lsdException w:name="Dark List Accent 1" w:uiPriority="70"/>
-    <w:lsdException w:name="Colorful Shading Accent 1" w:uiPriority="71"/>
-    <w:lsdException w:name="Colorful List Accent 1" w:uiPriority="72"/>
-    <w:lsdException w:name="Colorful Grid Accent 1" w:uiPriority="73"/>
-    <w:lsdException w:name="Light Shading Accent 2" w:uiPriority="60"/>
-    <w:lsdException w:name="Light List Accent 2" w:uiPriority="61"/>
-    <w:lsdException w:name="Light Grid Accent 2" w:uiPriority="62"/>
-    <w:lsdException w:name="Medium Shading 1 Accent 2" w:uiPriority="63"/>
-    <w:lsdException w:name="Medium Shading 2 Accent 2" w:uiPriority="64"/>
-    <w:lsdException w:name="Medium List 1 Accent 2" w:uiPriority="65"/>
-    <w:lsdException w:name="Medium List 2 Accent 2" w:uiPriority="66"/>
-    <w:lsdException w:name="Medium Grid 1 Accent 2" w:uiPriority="67"/>
-    <w:lsdException w:name="Medium Grid 2 Accent 2" w:uiPriority="68"/>
-    <w:lsdException w:name="Medium Grid 3 Accent 2" w:uiPriority="69"/>
-    <w:lsdException w:name="Dark List Accent 2" w:uiPriority="70"/>
-    <w:lsdException w:name="Colorful Shading Accent 2" w:uiPriority="71"/>
-    <w:lsdException w:name="Colorful List Accent 2" w:uiPriority="72"/>
-    <w:lsdException w:name="Colorful Grid Accent 2" w:uiPriority="73"/>
-    <w:lsdException w:name="Light Shading Accent 3" w:uiPriority="60"/>
-    <w:lsdException w:name="Light List Accent 3" w:uiPriority="61"/>
-    <w:lsdException w:name="Light Grid Accent 3" w:uiPriority="62"/>
-    <w:lsdException w:name="Medium Shading 1 Accent 3" w:uiPriority="63"/>
-    <w:lsdException w:name="Medium Shading 2 Accent 3" w:uiPriority="64"/>
-    <w:lsdException w:name="Medium List 1 Accent 3" w:uiPriority="65"/>
-    <w:lsdException w:name="Medium List 2 Accent 3" w:uiPriority="66"/>
-    <w:lsdException w:name="Medium Grid 1 Accent 3" w:uiPriority="67"/>
-    <w:lsdException w:name="Medium Grid 2 Accent 3" w:uiPriority="68"/>
-    <w:lsdException w:name="Medium Grid 3 Accent 3" w:uiPriority="69"/>
-    <w:lsdException w:name="Dark List Accent 3" w:uiPriority="70"/>
-    <w:lsdException w:name="Colorful Shading Accent 3" w:uiPriority="71"/>
-    <w:lsdException w:name="Colorful List Accent 3" w:uiPriority="72"/>
-    <w:lsdException w:name="Colorful Grid Accent 3" w:uiPriority="73"/>
-    <w:lsdException w:name="Light Shading Accent 4" w:uiPriority="60"/>
-    <w:lsdException w:name="Light List Accent 4" w:uiPriority="61"/>
-    <w:lsdException w:name="Light Grid Accent 4" w:uiPriority="62"/>
-    <w:lsdException w:name="Medium Shading 1 Accent 4" w:uiPriority="63"/>
-    <w:lsdException w:name="Medium Shading 2 Accent 4" w:uiPriority="64"/>
-    <w:lsdException w:name="Medium List 1 Accent 4" w:uiPriority="65"/>
-    <w:lsdException w:name="Medium List 2 Accent 4" w:uiPriority="66"/>
-    <w:lsdException w:name="Medium Grid 1 Accent 4" w:uiPriority="67"/>
-    <w:lsdException w:name="Medium Grid 2 Accent 4" w:uiPriority="68"/>
-    <w:lsdException w:name="Medium Grid 3 Accent 4" w:uiPriority="69"/>
-    <w:lsdException w:name="Dark List Accent 4" w:uiPriority="70"/>
-    <w:lsdException w:name="Colorful Shading Accent 4" w:uiPriority="71"/>
-    <w:lsdException w:name="Colorful List Accent 4" w:uiPriority="72"/>
-    <w:lsdException w:name="Colorful Grid Accent 4" w:uiPriority="73"/>
-    <w:lsdException w:name="Light Shading Accent 5" w:uiPriority="60"/>
-    <w:lsdException w:name="Light List Accent 5" w:uiPriority="61"/>
-    <w:lsdException w:name="Light Grid Accent 5" w:uiPriority="62"/>
-    <w:lsdException w:name="Medium Shading 1 Accent 5" w:uiPriority="63"/>
-    <w:lsdException w:name="Medium Shading 2 Accent 5" w:uiPriority="64"/>
-    <w:lsdException w:name="Medium List 1 Accent 5" w:uiPriority="65"/>
-    <w:lsdException w:name="Medium List 2 Accent 5" w:uiPriority="66"/>
-    <w:lsdException w:name="Medium Grid 1 Accent 5" w:uiPriority="67"/>
-    <w:lsdException w:name="Medium Grid 2 Accent 5" w:uiPriority="68"/>
-    <w:lsdException w:name="Medium Grid 3 Accent 5" w:uiPriority="69"/>
-    <w:lsdException w:name="Dark List Accent 5" w:uiPriority="70"/>
-    <w:lsdException w:name="Colorful Shading Accent 5" w:uiPriority="71"/>
-    <w:lsdException w:name="Colorful List Accent 5" w:uiPriority="72"/>
-    <w:lsdException w:name="Colorful Grid Accent 5" w:uiPriority="73"/>
-    <w:lsdException w:name="Light Shading Accent 6" w:uiPriority="60"/>
-    <w:lsdException w:name="Light List Accent 6" w:uiPriority="61"/>
-    <w:lsdException w:name="Light Grid Accent 6" w:uiPriority="62"/>
-    <w:lsdException w:name="Medium Shading 1 Accent 6" w:uiPriority="63"/>
-    <w:lsdException w:name="Medium Shading 2 Accent 6" w:uiPriority="64"/>
-    <w:lsdException w:name="Medium List 1 Accent 6" w:uiPriority="65"/>
-    <w:lsdException w:name="Medium List 2 Accent 6" w:uiPriority="66"/>
-    <w:lsdException w:name="Medium Grid 1 Accent 6" w:uiPriority="67"/>
-    <w:lsdException w:name="Medium Grid 2 Accent 6" w:uiPriority="68"/>
-    <w:lsdException w:name="Medium Grid 3 Accent 6" w:uiPriority="69"/>
-    <w:lsdException w:name="Dark List Accent 6" w:uiPriority="70"/>
-    <w:lsdException w:name="Colorful Shading Accent 6" w:uiPriority="71"/>
-    <w:lsdException w:name="Colorful List Accent 6" w:uiPriority="72"/>
-    <w:lsdException w:name="Colorful Grid Accent 6" w:uiPriority="73"/>
-    <w:lsdException w:name="Subtle Emphasis" w:uiPriority="19" w:qFormat="1"/>
-    <w:lsdException w:name="Intense Emphasis" w:uiPriority="21" w:qFormat="1"/>
-    <w:lsdException w:name="Subtle Reference" w:uiPriority="31" w:qFormat="1"/>
-    <w:lsdException w:name="Intense Reference" w:uiPriority="32" w:qFormat="1"/>
-    <w:lsdException w:name="Book Title" w:uiPriority="33" w:qFormat="1"/>
-    <w:lsdException w:name="Bibliography" w:semiHidden="1" w:uiPriority="37" w:unhideWhenUsed="1"/>
-    <w:lsdException w:name="TOC Heading" w:semiHidden="1" w:uiPriority="39" w:unhideWhenUsed="1" w:qFormat="1"/>
-    <w:lsdException w:name="Plain Table 1" w:uiPriority="41"/>
-    <w:lsdException w:name="Plain Table 2" w:uiPriority="42"/>
-    <w:lsdException w:name="Plain Table 3" w:uiPriority="43"/>
-    <w:lsdException w:name="Plain Table 4" w:uiPriority="44"/>
-    <w:lsdException w:name="Plain Table 5" w:uiPriority="45"/>
-    <w:lsdException w:name="Grid Table Light" w:uiPriority="40"/>
-    <w:lsdException w:name="Grid Table 1 Light" w:uiPriority="46"/>
-    <w:lsdException w:name="Grid Table 2" w:uiPriority="47"/>
-    <w:lsdException w:name="Grid Table 3" w:uiPriority="48"/>
-    <w:lsdException w:name="Grid Table 4" w:uiPriority="49"/>
-    <w:lsdException w:name="Grid Table 5 Dark" w:uiPriority="50"/>
-    <w:lsdException w:name="Grid Table 6 Colorful" w:uiPriority="51"/>
-    <w:lsdException w:name="Grid Table 7 Colorful" w:uiPriority="52"/>
-    <w:lsdException w:name="Grid Table 1 Light Accent 1" w:uiPriority="46"/>
-    <w:lsdException w:name="Grid Table 2 Accent 1" w:uiPriority="47"/>
-    <w:lsdException w:name="Grid Table 3 Accent 1" w:uiPriority="48"/>
-    <w:lsdException w:name="Grid Table 4 Accent 1" w:uiPriority="49"/>
-    <w:lsdException w:name="Grid Table 5 Dark Accent 1" w:uiPriority="50"/>
-    <w:lsdException w:name="Grid Table 6 Colorful Accent 1" w:uiPriority="51"/>
-    <w:lsdException w:name="Grid Table 7 Colorful Accent 1" w:uiPriority="52"/>
-    <w:lsdException w:name="Grid Table 1 Light Accent 2" w:uiPriority="46"/>
-    <w:lsdException w:name="Grid Table 2 Accent 2" w:uiPriority="47"/>
-    <w:lsdException w:name="Grid Table 3 Accent 2" w:uiPriority="48"/>
-    <w:lsdException w:name="Grid Table 4 Accent 2" w:uiPriority="49"/>
-    <w:lsdException w:name="Grid Table 5 Dark Accent 2" w:uiPriority="50"/>
-    <w:lsdException w:name="Grid Table 6 Colorful Accent 2" w:uiPriority="51"/>
-    <w:lsdException w:name="Grid Table 7 Colorful Accent 2" w:uiPriority="52"/>
-    <w:lsdException w:name="Grid Table 1 Light Accent 3" w:uiPriority="46"/>
-    <w:lsdException w:name="Grid Table 2 Accent 3" w:uiPriority="47"/>
-    <w:lsdException w:name="Grid Table 3 Accent 3" w:uiPriority="48"/>
-    <w:lsdException w:name="Grid Table 4 Accent 3" w:uiPriority="49"/>
-    <w:lsdException w:name="Grid Table 5 Dark Accent 3" w:uiPriority="50"/>
-    <w:lsdException w:name="Grid Table 6 Colorful Accent 3" w:uiPriority="51"/>
-    <w:lsdException w:name="Grid Table 7 Colorful Accent 3" w:uiPriority="52"/>
-    <w:lsdException w:name="Grid Table 1 Light Accent 4" w:uiPriority="46"/>
-    <w:lsdException w:name="Grid Table 2 Accent 4" w:uiPriority="47"/>
-    <w:lsdException w:name="Grid Table 3 Accent 4" w:uiPriority="48"/>
-    <w:lsdException w:name="Grid Table 4 Accent 4" w:uiPriority="49"/>
-    <w:lsdException w:name="Grid Table 5 Dark Accent 4" w:uiPriority="50"/>
-    <w:lsdException w:name="Grid Table 6 Colorful Accent 4" w:uiPriority="51"/>
-    <w:lsdException w:name="Grid Table 7 Colorful Accent 4" w:uiPriority="52"/>
-    <w:lsdException w:name="Grid Table 1 Light Accent 5" w:uiPriority="46"/>
-    <w:lsdException w:name="Grid Table 2 Accent 5" w:uiPriority="47"/>
-    <w:lsdException w:name="Grid Table 3 Accent 5" w:uiPriority="48"/>
-    <w:lsdException w:name="Grid Table 4 Accent 5" w:uiPriority="49"/>
-    <w:lsdException w:name="Grid Table 5 Dark Accent 5" w:uiPriority="50"/>
-    <w:lsdException w:name="Grid Table 6 Colorful Accent 5" w:uiPriority="51"/>
-    <w:lsdException w:name="Grid Table 7 Colorful Accent 5" w:uiPriority="52"/>
-    <w:lsdException w:name="Grid Table 1 Light Accent 6" w:uiPriority="46"/>
-    <w:lsdException w:name="Grid Table 2 Accent 6" w:uiPriority="47"/>
-    <w:lsdException w:name="Grid Table 3 Accent 6" w:uiPriority="48"/>
-    <w:lsdException w:name="Grid Table 4 Accent 6" w:uiPriority="49"/>
-    <w:lsdException w:name="Grid Table 5 Dark Accent 6" w:uiPriority="50"/>
-    <w:lsdException w:name="Grid Table 6 Colorful Accent 6" w:uiPriority="51"/>
-    <w:lsdException w:name="Grid Table 7 Colorful Accent 6" w:uiPriority="52"/>
-    <w:lsdException w:name="List Table 1 Light" w:uiPriority="46"/>
-    <w:lsdException w:name="List Table 2" w:uiPriority="47"/>
-    <w:lsdException w:name="List Table 3" w:uiPriority="48"/>
-    <w:lsdException w:name="List Table 4" w:uiPriority="49"/>
-    <w:lsdException w:name="List Table 5 Dark" w:uiPriority="50"/>
-    <w:lsdException w:name="List Table 6 Colorful" w:uiPriority="51"/>
-    <w:lsdException w:name="List Table 7 Colorful" w:uiPriority="52"/>
-    <w:lsdException w:name="List Table 1 Light Accent 1" w:uiPriority="46"/>
-    <w:lsdException w:name="List Table 2 Accent 1" w:uiPriority="47"/>
-    <w:lsdException w:name="List Table 3 Accent 1" w:uiPriority="48"/>
-    <w:lsdException w:name="List Table 4 Accent 1" w:uiPriority="49"/>
-    <w:lsdException w:name="List Table 5 Dark Accent 1" w:uiPriority="50"/>
-    <w:lsdException w:name="List Table 6 Colorful Accent 1" w:uiPriority="51"/>
-    <w:lsdException w:name="List Table 7 Colorful Accent 1" w:uiPriority="52"/>
-    <w:lsdException w:name="List Table 1 Light Accent 2" w:uiPriority="46"/>
-    <w:lsdException w:name="List Table 2 Accent 2" w:uiPriority="47"/>
-    <w:lsdException w:name="List Table 3 Accent 2" w:uiPriority="48"/>
-    <w:lsdException w:name="List Table 4 Accent 2" w:uiPriority="49"/>
-    <w:lsdException w:name="List Table 5 Dark Accent 2" w:uiPriority="50"/>
-    <w:lsdException w:name="List Table 6 Colorful Accent 2" w:uiPriority="51"/>
-    <w:lsdException w:name="List Table 7 Colorful Accent 2" w:uiPriority="52"/>
-    <w:lsdException w:name="List Table 1 Light Accent 3" w:uiPriority="46"/>
-    <w:lsdException w:name="List Table 2 Accent 3" w:uiPriority="47"/>
-    <w:lsdException w:name="List Table 3 Accent 3" w:uiPriority="48"/>
-    <w:lsdException w:name="List Table 4 Accent 3" w:uiPriority="49"/>
-    <w:lsdException w:name="List Table 5 Dark Accent 3" w:uiPriority="50"/>
-    <w:lsdException w:name="List Table 6 Colorful Accent 3" w:uiPriority="51"/>
-    <w:lsdException w:name="List Table 7 Colorful Accent 3" w:uiPriority="52"/>
-    <w:lsdException w:name="List Table 1 Light Accent 4" w:uiPriority="46"/>
-    <w:lsdException w:name="List Table 2 Accent 4" w:uiPriority="47"/>
-    <w:lsdException w:name="List Table 3 Accent 4" w:uiPriority="48"/>
-    <w:lsdException w:name="List Table 4 Accent 4" w:uiPriority="49"/>
-    <w:lsdException w:name="List Table 5 Dark Accent 4" w:uiPriority="50"/>
-    <w:lsdException w:name="List Table 6 Colorful Accent 4" w:uiPriority="51"/>
-    <w:lsdException w:name="List Table 7 Colorful Accent 4" w:uiPriority="52"/>
-    <w:lsdException w:name="List Table 1 Light Accent 5" w:uiPriority="46"/>
-    <w:lsdException w:name="List Table 2 Accent 5" w:uiPriority="47"/>
-    <w:lsdException w:name="List Table 3 Accent 5" w:uiPriority="48"/>
-    <w:lsdException w:name="List Table 4 Accent 5" w:uiPriority="49"/>
-    <w:lsdException w:name="List Table 5 Dark Accent 5" w:uiPriority="50"/>
-    <w:lsdException w:name="List Table 6 Colorful Accent 5" w:uiPriority="51"/>
-    <w:lsdException w:name="List Table 7 Colorful Accent 5" w:uiPriority="52"/>
-    <w:lsdException w:name="List Table 1 Light Accent 6" w:uiPriority="46"/>
-    <w:lsdException w:name="List Table 2 Accent 6" w:uiPriority="47"/>
-    <w:lsdException w:name="List Table 3 Accent 6" w:uiPriority="48"/>
-    <w:lsdException w:name="List Table 4 Accent 6" w:uiPriority="49"/>
-    <w:lsdException w:name="List Table 5 Dark Accent 6" w:uiPriority="50"/>
-    <w:lsdException w:name="List Table 6 Colorful Accent 6" w:uiPriority="51"/>
-    <w:lsdException w:name="List Table 7 Colorful Accent 6" w:uiPriority="52"/>
-    <w:lsdException w:name="Mention" w:semiHidden="1" w:unhideWhenUsed="1"/>
-    <w:lsdException w:name="Smart Hyperlink" w:semiHidden="1" w:unhideWhenUsed="1"/>
-    <w:lsdException w:name="Hashtag" w:semiHidden="1" w:unhideWhenUsed="1"/>
-    <w:lsdException w:name="Unresolved Mention" w:semiHidden="1" w:unhideWhenUsed="1"/>
+  <w:latentStyles w:defLockedState="0" w:defUIPriority="99" w:defSemiHidden="1" w:defUnhideWhenUsed="1" w:defQFormat="0" w:count="267">
+    <w:lsdException w:name="Normal" w:semiHidden="0" w:uiPriority="0" w:unhideWhenUsed="0" w:qFormat="1"/>
+    <w:lsdException w:name="heading 1" w:semiHidden="0" w:uiPriority="9" w:unhideWhenUsed="0" w:qFormat="1"/>
+    <w:lsdException w:name="heading 2" w:uiPriority="9" w:qFormat="1"/>
+    <w:lsdException w:name="heading 3" w:uiPriority="9" w:qFormat="1"/>
+    <w:lsdException w:name="heading 4" w:uiPriority="9" w:qFormat="1"/>
+    <w:lsdException w:name="heading 5" w:uiPriority="9" w:qFormat="1"/>
+    <w:lsdException w:name="heading 6" w:uiPriority="9" w:qFormat="1"/>
+    <w:lsdException w:name="heading 7" w:uiPriority="9" w:qFormat="1"/>
+    <w:lsdException w:name="heading 8" w:uiPriority="9" w:qFormat="1"/>
+    <w:lsdException w:name="heading 9" w:uiPriority="9" w:qFormat="1"/>
+    <w:lsdException w:name="toc 1" w:uiPriority="39"/>
+    <w:lsdException w:name="toc 2" w:uiPriority="39"/>
+    <w:lsdException w:name="toc 3" w:uiPriority="39"/>
+    <w:lsdException w:name="toc 4" w:uiPriority="39"/>
+    <w:lsdException w:name="toc 5" w:uiPriority="39"/>
+    <w:lsdException w:name="toc 6" w:uiPriority="39"/>
+    <w:lsdException w:name="toc 7" w:uiPriority="39"/>
+    <w:lsdException w:name="toc 8" w:uiPriority="39"/>
+    <w:lsdException w:name="toc 9" w:uiPriority="39"/>
+    <w:lsdException w:name="caption" w:uiPriority="35" w:qFormat="1"/>
+    <w:lsdException w:name="Title" w:semiHidden="0" w:uiPriority="10" w:unhideWhenUsed="0" w:qFormat="1"/>
+    <w:lsdException w:name="Default Paragraph Font" w:uiPriority="1"/>
+    <w:lsdException w:name="Subtitle" w:semiHidden="0" w:uiPriority="11" w:unhideWhenUsed="0" w:qFormat="1"/>
+    <w:lsdException w:name="Strong" w:semiHidden="0" w:uiPriority="22" w:unhideWhenUsed="0" w:qFormat="1"/>
+    <w:lsdException w:name="Emphasis" w:semiHidden="0" w:uiPriority="20" w:unhideWhenUsed="0" w:qFormat="1"/>
+    <w:lsdException w:name="Table Grid" w:semiHidden="0" w:uiPriority="39" w:unhideWhenUsed="0"/>
+    <w:lsdException w:name="Placeholder Text" w:unhideWhenUsed="0"/>
+    <w:lsdException w:name="No Spacing" w:semiHidden="0" w:uiPriority="1" w:unhideWhenUsed="0" w:qFormat="1"/>
+    <w:lsdException w:name="Light Shading" w:semiHidden="0" w:uiPriority="60" w:unhideWhenUsed="0"/>
+    <w:lsdException w:name="Light List" w:semiHidden="0" w:uiPriority="61" w:unhideWhenUsed="0"/>
+    <w:lsdException w:name="Light Grid" w:semiHidden="0" w:uiPriority="62" w:unhideWhenUsed="0"/>
+    <w:lsdException w:name="Medium Shading 1" w:semiHidden="0" w:uiPriority="63" w:unhideWhenUsed="0"/>
+    <w:lsdException w:name="Medium Shading 2" w:semiHidden="0" w:uiPriority="64" w:unhideWhenUsed="0"/>
+    <w:lsdException w:name="Medium List 1" w:semiHidden="0" w:uiPriority="65" w:unhideWhenUsed="0"/>
+    <w:lsdException w:name="Medium List 2" w:semiHidden="0" w:uiPriority="66" w:unhideWhenUsed="0"/>
+    <w:lsdException w:name="Medium Grid 1" w:semiHidden="0" w:uiPriority="67" w:unhideWhenUsed="0"/>
+    <w:lsdException w:name="Medium Grid 2" w:semiHidden="0" w:uiPriority="68" w:unhideWhenUsed="0"/>
+    <w:lsdException w:name="Medium Grid 3" w:semiHidden="0" w:uiPriority="69" w:unhideWhenUsed="0"/>
+    <w:lsdException w:name="Dark List" w:semiHidden="0" w:uiPriority="70" w:unhideWhenUsed="0"/>
+    <w:lsdException w:name="Colorful Shading" w:semiHidden="0" w:uiPriority="71" w:unhideWhenUsed="0"/>
+    <w:lsdException w:name="Colorful List" w:semiHidden="0" w:uiPriority="72" w:unhideWhenUsed="0"/>
+    <w:lsdException w:name="Colorful Grid" w:semiHidden="0" w:uiPriority="73" w:unhideWhenUsed="0"/>
+    <w:lsdException w:name="Light Shading Accent 1" w:semiHidden="0" w:uiPriority="60" w:unhideWhenUsed="0"/>
+    <w:lsdException w:name="Light List Accent 1" w:semiHidden="0" w:uiPriority="61" w:unhideWhenUsed="0"/>
+    <w:lsdException w:name="Light Grid Accent 1" w:semiHidden="0" w:uiPriority="62" w:unhideWhenUsed="0"/>
+    <w:lsdException w:name="Medium Shading 1 Accent 1" w:semiHidden="0" w:uiPriority="63" w:unhideWhenUsed="0"/>
+    <w:lsdException w:name="Medium Shading 2 Accent 1" w:semiHidden="0" w:uiPriority="64" w:unhideWhenUsed="0"/>
+    <w:lsdException w:name="Medium List 1 Accent 1" w:semiHidden="0" w:uiPriority="65" w:unhideWhenUsed="0"/>
+    <w:lsdException w:name="Revision" w:unhideWhenUsed="0"/>
+    <w:lsdException w:name="List Paragraph" w:semiHidden="0" w:uiPriority="34" w:unhideWhenUsed="0" w:qFormat="1"/>
+    <w:lsdException w:name="Quote" w:semiHidden="0" w:uiPriority="29" w:unhideWhenUsed="0" w:qFormat="1"/>
+    <w:lsdException w:name="Intense Quote" w:semiHidden="0" w:uiPriority="30" w:unhideWhenUsed="0" w:qFormat="1"/>
+    <w:lsdException w:name="Medium List 2 Accent 1" w:semiHidden="0" w:uiPriority="66" w:unhideWhenUsed="0"/>
+    <w:lsdException w:name="Medium Grid 1 Accent 1" w:semiHidden="0" w:uiPriority="67" w:unhideWhenUsed="0"/>
+    <w:lsdException w:name="Medium Grid 2 Accent 1" w:semiHidden="0" w:uiPriority="68" w:unhideWhenUsed="0"/>
+    <w:lsdException w:name="Medium Grid 3 Accent 1" w:semiHidden="0" w:uiPriority="69" w:unhideWhenUsed="0"/>
+    <w:lsdException w:name="Dark List Accent 1" w:semiHidden="0" w:uiPriority="70" w:unhideWhenUsed="0"/>
+    <w:lsdException w:name="Colorful Shading Accent 1" w:semiHidden="0" w:uiPriority="71" w:unhideWhenUsed="0"/>
+    <w:lsdException w:name="Colorful List Accent 1" w:semiHidden="0" w:uiPriority="72" w:unhideWhenUsed="0"/>
+    <w:lsdException w:name="Colorful Grid Accent 1" w:semiHidden="0" w:uiPriority="73" w:unhideWhenUsed="0"/>
+    <w:lsdException w:name="Light Shading Accent 2" w:semiHidden="0" w:uiPriority="60" w:unhideWhenUsed="0"/>
+    <w:lsdException w:name="Light List Accent 2" w:semiHidden="0" w:uiPriority="61" w:unhideWhenUsed="0"/>
+    <w:lsdException w:name="Light Grid Accent 2" w:semiHidden="0" w:uiPriority="62" w:unhideWhenUsed="0"/>
+    <w:lsdException w:name="Medium Shading 1 Accent 2" w:semiHidden="0" w:uiPriority="63" w:unhideWhenUsed="0"/>
+    <w:lsdException w:name="Medium Shading 2 Accent 2" w:semiHidden="0" w:uiPriority="64" w:unhideWhenUsed="0"/>
+    <w:lsdException w:name="Medium List 1 Accent 2" w:semiHidden="0" w:uiPriority="65" w:unhideWhenUsed="0"/>
+    <w:lsdException w:name="Medium List 2 Accent 2" w:semiHidden="0" w:uiPriority="66" w:unhideWhenUsed="0"/>
+    <w:lsdException w:name="Medium Grid 1 Accent 2" w:semiHidden="0" w:uiPriority="67" w:unhideWhenUsed="0"/>
+    <w:lsdException w:name="Medium Grid 2 Accent 2" w:semiHidden="0" w:uiPriority="68" w:unhideWhenUsed="0"/>
+    <w:lsdException w:name="Medium Grid 3 Accent 2" w:semiHidden="0" w:uiPriority="69" w:unhideWhenUsed="0"/>
+    <w:lsdException w:name="Dark List Accent 2" w:semiHidden="0" w:uiPriority="70" w:unhideWhenUsed="0"/>
+    <w:lsdException w:name="Colorful Shading Accent 2" w:semiHidden="0" w:uiPriority="71" w:unhideWhenUsed="0"/>
+    <w:lsdException w:name="Colorful List Accent 2" w:semiHidden="0" w:uiPriority="72" w:unhideWhenUsed="0"/>
+    <w:lsdException w:name="Colorful Grid Accent 2" w:semiHidden="0" w:uiPriority="73" w:unhideWhenUsed="0"/>
+    <w:lsdException w:name="Light Shading Accent 3" w:semiHidden="0" w:uiPriority="60" w:unhideWhenUsed="0"/>
+    <w:lsdException w:name="Light List Accent 3" w:semiHidden="0" w:uiPriority="61" w:unhideWhenUsed="0"/>
+    <w:lsdException w:name="Light Grid Accent 3" w:semiHidden="0" w:uiPriority="62" w:unhideWhenUsed="0"/>
+    <w:lsdException w:name="Medium Shading 1 Accent 3" w:semiHidden="0" w:uiPriority="63" w:unhideWhenUsed="0"/>
+    <w:lsdException w:name="Medium Shading 2 Accent 3" w:semiHidden="0" w:uiPriority="64" w:unhideWhenUsed="0"/>
+    <w:lsdException w:name="Medium List 1 Accent 3" w:semiHidden="0" w:uiPriority="65" w:unhideWhenUsed="0"/>
+    <w:lsdException w:name="Medium List 2 Accent 3" w:semiHidden="0" w:uiPriority="66" w:unhideWhenUsed="0"/>
+    <w:lsdException w:name="Medium Grid 1 Accent 3" w:semiHidden="0" w:uiPriority="67" w:unhideWhenUsed="0"/>
+    <w:lsdException w:name="Medium Grid 2 Accent 3" w:semiHidden="0" w:uiPriority="68" w:unhideWhenUsed="0"/>
+    <w:lsdException w:name="Medium Grid 3 Accent 3" w:semiHidden="0" w:uiPriority="69" w:unhideWhenUsed="0"/>
+    <w:lsdException w:name="Dark List Accent 3" w:semiHidden="0" w:uiPriority="70" w:unhideWhenUsed="0"/>
+    <w:lsdException w:name="Colorful Shading Accent 3" w:semiHidden="0" w:uiPriority="71" w:unhideWhenUsed="0"/>
+    <w:lsdException w:name="Colorful List Accent 3" w:semiHidden="0" w:uiPriority="72" w:unhideWhenUsed="0"/>
+    <w:lsdException w:name="Colorful Grid Accent 3" w:semiHidden="0" w:uiPriority="73" w:unhideWhenUsed="0"/>
+    <w:lsdException w:name="Light Shading Accent 4" w:semiHidden="0" w:uiPriority="60" w:unhideWhenUsed="0"/>
+    <w:lsdException w:name="Light List Accent 4" w:semiHidden="0" w:uiPriority="61" w:unhideWhenUsed="0"/>
+    <w:lsdException w:name="Light Grid Accent 4" w:semiHidden="0" w:uiPriority="62" w:unhideWhenUsed="0"/>
+    <w:lsdException w:name="Medium Shading 1 Accent 4" w:semiHidden="0" w:uiPriority="63" w:unhideWhenUsed="0"/>
+    <w:lsdException w:name="Medium Shading 2 Accent 4" w:semiHidden="0" w:uiPriority="64" w:unhideWhenUsed="0"/>
+    <w:lsdException w:name="Medium List 1 Accent 4" w:semiHidden="0" w:uiPriority="65" w:unhideWhenUsed="0"/>
+    <w:lsdException w:name="Medium List 2 Accent 4" w:semiHidden="0" w:uiPriority="66" w:unhideWhenUsed="0"/>
+    <w:lsdException w:name="Medium Grid 1 Accent 4" w:semiHidden="0" w:uiPriority="67" w:unhideWhenUsed="0"/>
+    <w:lsdException w:name="Medium Grid 2 Accent 4" w:semiHidden="0" w:uiPriority="68" w:unhideWhenUsed="0"/>
+    <w:lsdException w:name="Medium Grid 3 Accent 4" w:semiHidden="0" w:uiPriority="69" w:unhideWhenUsed="0"/>
+    <w:lsdException w:name="Dark List Accent 4" w:semiHidden="0" w:uiPriority="70" w:unhideWhenUsed="0"/>
+    <w:lsdException w:name="Colorful Shading Accent 4" w:semiHidden="0" w:uiPriority="71" w:unhideWhenUsed="0"/>
+    <w:lsdException w:name="Colorful List Accent 4" w:semiHidden="0" w:uiPriority="72" w:unhideWhenUsed="0"/>
+    <w:lsdException w:name="Colorful Grid Accent 4" w:semiHidden="0" w:uiPriority="73" w:unhideWhenUsed="0"/>
+    <w:lsdException w:name="Light Shading Accent 5" w:semiHidden="0" w:uiPriority="60" w:unhideWhenUsed="0"/>
+    <w:lsdException w:name="Light List Accent 5" w:semiHidden="0" w:uiPriority="61" w:unhideWhenUsed="0"/>
+    <w:lsdException w:name="Light Grid Accent 5" w:semiHidden="0" w:uiPriority="62" w:unhideWhenUsed="0"/>
+    <w:lsdException w:name="Medium Shading 1 Accent 5" w:semiHidden="0" w:uiPriority="63" w:unhideWhenUsed="0"/>
+    <w:lsdException w:name="Medium Shading 2 Accent 5" w:semiHidden="0" w:uiPriority="64" w:unhideWhenUsed="0"/>
+    <w:lsdException w:name="Medium List 1 Accent 5" w:semiHidden="0" w:uiPriority="65" w:unhideWhenUsed="0"/>
+    <w:lsdException w:name="Medium List 2 Accent 5" w:semiHidden="0" w:uiPriority="66" w:unhideWhenUsed="0"/>
+    <w:lsdException w:name="Medium Grid 1 Accent 5" w:semiHidden="0" w:uiPriority="67" w:unhideWhenUsed="0"/>
+    <w:lsdException w:name="Medium Grid 2 Accent 5" w:semiHidden="0" w:uiPriority="68" w:unhideWhenUsed="0"/>
+    <w:lsdException w:name="Medium Grid 3 Accent 5" w:semiHidden="0" w:uiPriority="69" w:unhideWhenUsed="0"/>
+    <w:lsdException w:name="Dark List Accent 5" w:semiHidden="0" w:uiPriority="70" w:unhideWhenUsed="0"/>
+    <w:lsdException w:name="Colorful Shading Accent 5" w:semiHidden="0" w:uiPriority="71" w:unhideWhenUsed="0"/>
+    <w:lsdException w:name="Colorful List Accent 5" w:semiHidden="0" w:uiPriority="72" w:unhideWhenUsed="0"/>
+    <w:lsdException w:name="Colorful Grid Accent 5" w:semiHidden="0" w:uiPriority="73" w:unhideWhenUsed="0"/>
+    <w:lsdException w:name="Light Shading Accent 6" w:semiHidden="0" w:uiPriority="60" w:unhideWhenUsed="0"/>
+    <w:lsdException w:name="Light List Accent 6" w:semiHidden="0" w:uiPriority="61" w:unhideWhenUsed="0"/>
+    <w:lsdException w:name="Light Grid Accent 6" w:semiHidden="0" w:uiPriority="62" w:unhideWhenUsed="0"/>
+    <w:lsdException w:name="Medium Shading 1 Accent 6" w:semiHidden="0" w:uiPriority="63" w:unhideWhenUsed="0"/>
+    <w:lsdException w:name="Medium Shading 2 Accent 6" w:semiHidden="0" w:uiPriority="64" w:unhideWhenUsed="0"/>
+    <w:lsdException w:name="Medium List 1 Accent 6" w:semiHidden="0" w:uiPriority="65" w:unhideWhenUsed="0"/>
+    <w:lsdException w:name="Medium List 2 Accent 6" w:semiHidden="0" w:uiPriority="66" w:unhideWhenUsed="0"/>
+    <w:lsdException w:name="Medium Grid 1 Accent 6" w:semiHidden="0" w:uiPriority="67" w:unhideWhenUsed="0"/>
+    <w:lsdException w:name="Medium Grid 2 Accent 6" w:semiHidden="0" w:uiPriority="68" w:unhideWhenUsed="0"/>
+    <w:lsdException w:name="Medium Grid 3 Accent 6" w:semiHidden="0" w:uiPriority="69" w:unhideWhenUsed="0"/>
+    <w:lsdException w:name="Dark List Accent 6" w:semiHidden="0" w:uiPriority="70" w:unhideWhenUsed="0"/>
+    <w:lsdException w:name="Colorful Shading Accent 6" w:semiHidden="0" w:uiPriority="71" w:unhideWhenUsed="0"/>
+    <w:lsdException w:name="Colorful List Accent 6" w:semiHidden="0" w:uiPriority="72" w:unhideWhenUsed="0"/>
+    <w:lsdException w:name="Colorful Grid Accent 6" w:semiHidden="0" w:uiPriority="73" w:unhideWhenUsed="0"/>
+    <w:lsdException w:name="Subtle Emphasis" w:semiHidden="0" w:uiPriority="19" w:unhideWhenUsed="0" w:qFormat="1"/>
+    <w:lsdException w:name="Intense Emphasis" w:semiHidden="0" w:uiPriority="21" w:unhideWhenUsed="0" w:qFormat="1"/>
+    <w:lsdException w:name="Subtle Reference" w:semiHidden="0" w:uiPriority="31" w:unhideWhenUsed="0" w:qFormat="1"/>
+    <w:lsdException w:name="Intense Reference" w:semiHidden="0" w:uiPriority="32" w:unhideWhenUsed="0" w:qFormat="1"/>
+    <w:lsdException w:name="Book Title" w:semiHidden="0" w:uiPriority="33" w:unhideWhenUsed="0" w:qFormat="1"/>
+    <w:lsdException w:name="Bibliography" w:uiPriority="37"/>
+    <w:lsdException w:name="TOC Heading" w:uiPriority="39" w:qFormat="1"/>
   </w:latentStyles>
   <w:style w:type="paragraph" w:default="1" w:styleId="Normal">
     <w:name w:val="Normal"/>
@@ -1991,6 +1630,196 @@
 </w:styles>
 </file>
 
+<file path=word/stylesWithEffects.xml><?xml version="1.0" encoding="utf-8"?>
+<w:styles xmlns:wpc="http://schemas.microsoft.com/office/word/2010/wordprocessingCanvas" xmlns:mc="http://schemas.openxmlformats.org/markup-compatibility/2006" xmlns:o="urn:schemas-microsoft-com:office:office" xmlns:r="http://schemas.openxmlformats.org/officeDocument/2006/relationships" xmlns:m="http://schemas.openxmlformats.org/officeDocument/2006/math" xmlns:v="urn:schemas-microsoft-com:vml" xmlns:wp14="http://schemas.microsoft.com/office/word/2010/wordprocessingDrawing" xmlns:wp="http://schemas.openxmlformats.org/drawingml/2006/wordprocessingDrawing" xmlns:w10="urn:schemas-microsoft-com:office:word" xmlns:w="http://schemas.openxmlformats.org/wordprocessingml/2006/main" xmlns:w14="http://schemas.microsoft.com/office/word/2010/wordml" xmlns:wpg="http://schemas.microsoft.com/office/word/2010/wordprocessingGroup" xmlns:wpi="http://schemas.microsoft.com/office/word/2010/wordprocessingInk" xmlns:wne="http://schemas.microsoft.com/office/word/2006/wordml" xmlns:wps="http://schemas.microsoft.com/office/word/2010/wordprocessingShape" mc:Ignorable="w14 wp14">
+  <w:docDefaults>
+    <w:rPrDefault>
+      <w:rPr>
+        <w:rFonts w:asciiTheme="minorHAnsi" w:eastAsiaTheme="minorEastAsia" w:hAnsiTheme="minorHAnsi" w:cstheme="minorBidi"/>
+        <w:sz w:val="22"/>
+        <w:szCs w:val="22"/>
+        <w:lang w:val="en-US" w:eastAsia="en-US" w:bidi="ar-SA"/>
+      </w:rPr>
+    </w:rPrDefault>
+    <w:pPrDefault>
+      <w:pPr>
+        <w:spacing w:after="200" w:line="276" w:lineRule="auto"/>
+      </w:pPr>
+    </w:pPrDefault>
+  </w:docDefaults>
+  <w:latentStyles w:defLockedState="0" w:defUIPriority="99" w:defSemiHidden="1" w:defUnhideWhenUsed="1" w:defQFormat="0" w:count="267">
+    <w:lsdException w:name="Normal" w:semiHidden="0" w:uiPriority="0" w:unhideWhenUsed="0" w:qFormat="1"/>
+    <w:lsdException w:name="heading 1" w:semiHidden="0" w:uiPriority="9" w:unhideWhenUsed="0" w:qFormat="1"/>
+    <w:lsdException w:name="heading 2" w:uiPriority="9" w:qFormat="1"/>
+    <w:lsdException w:name="heading 3" w:uiPriority="9" w:qFormat="1"/>
+    <w:lsdException w:name="heading 4" w:uiPriority="9" w:qFormat="1"/>
+    <w:lsdException w:name="heading 5" w:uiPriority="9" w:qFormat="1"/>
+    <w:lsdException w:name="heading 6" w:uiPriority="9" w:qFormat="1"/>
+    <w:lsdException w:name="heading 7" w:uiPriority="9" w:qFormat="1"/>
+    <w:lsdException w:name="heading 8" w:uiPriority="9" w:qFormat="1"/>
+    <w:lsdException w:name="heading 9" w:uiPriority="9" w:qFormat="1"/>
+    <w:lsdException w:name="toc 1" w:uiPriority="39"/>
+    <w:lsdException w:name="toc 2" w:uiPriority="39"/>
+    <w:lsdException w:name="toc 3" w:uiPriority="39"/>
+    <w:lsdException w:name="toc 4" w:uiPriority="39"/>
+    <w:lsdException w:name="toc 5" w:uiPriority="39"/>
+    <w:lsdException w:name="toc 6" w:uiPriority="39"/>
+    <w:lsdException w:name="toc 7" w:uiPriority="39"/>
+    <w:lsdException w:name="toc 8" w:uiPriority="39"/>
+    <w:lsdException w:name="toc 9" w:uiPriority="39"/>
+    <w:lsdException w:name="caption" w:uiPriority="35" w:qFormat="1"/>
+    <w:lsdException w:name="Title" w:semiHidden="0" w:uiPriority="10" w:unhideWhenUsed="0" w:qFormat="1"/>
+    <w:lsdException w:name="Default Paragraph Font" w:uiPriority="1"/>
+    <w:lsdException w:name="Subtitle" w:semiHidden="0" w:uiPriority="11" w:unhideWhenUsed="0" w:qFormat="1"/>
+    <w:lsdException w:name="Strong" w:semiHidden="0" w:uiPriority="22" w:unhideWhenUsed="0" w:qFormat="1"/>
+    <w:lsdException w:name="Emphasis" w:semiHidden="0" w:uiPriority="20" w:unhideWhenUsed="0" w:qFormat="1"/>
+    <w:lsdException w:name="Table Grid" w:semiHidden="0" w:uiPriority="59" w:unhideWhenUsed="0"/>
+    <w:lsdException w:name="Placeholder Text" w:unhideWhenUsed="0"/>
+    <w:lsdException w:name="No Spacing" w:semiHidden="0" w:uiPriority="1" w:unhideWhenUsed="0" w:qFormat="1"/>
+    <w:lsdException w:name="Light Shading" w:semiHidden="0" w:uiPriority="60" w:unhideWhenUsed="0"/>
+    <w:lsdException w:name="Light List" w:semiHidden="0" w:uiPriority="61" w:unhideWhenUsed="0"/>
+    <w:lsdException w:name="Light Grid" w:semiHidden="0" w:uiPriority="62" w:unhideWhenUsed="0"/>
+    <w:lsdException w:name="Medium Shading 1" w:semiHidden="0" w:uiPriority="63" w:unhideWhenUsed="0"/>
+    <w:lsdException w:name="Medium Shading 2" w:semiHidden="0" w:uiPriority="64" w:unhideWhenUsed="0"/>
+    <w:lsdException w:name="Medium List 1" w:semiHidden="0" w:uiPriority="65" w:unhideWhenUsed="0"/>
+    <w:lsdException w:name="Medium List 2" w:semiHidden="0" w:uiPriority="66" w:unhideWhenUsed="0"/>
+    <w:lsdException w:name="Medium Grid 1" w:semiHidden="0" w:uiPriority="67" w:unhideWhenUsed="0"/>
+    <w:lsdException w:name="Medium Grid 2" w:semiHidden="0" w:uiPriority="68" w:unhideWhenUsed="0"/>
+    <w:lsdException w:name="Medium Grid 3" w:semiHidden="0" w:uiPriority="69" w:unhideWhenUsed="0"/>
+    <w:lsdException w:name="Dark List" w:semiHidden="0" w:uiPriority="70" w:unhideWhenUsed="0"/>
+    <w:lsdException w:name="Colorful Shading" w:semiHidden="0" w:uiPriority="71" w:unhideWhenUsed="0"/>
+    <w:lsdException w:name="Colorful List" w:semiHidden="0" w:uiPriority="72" w:unhideWhenUsed="0"/>
+    <w:lsdException w:name="Colorful Grid" w:semiHidden="0" w:uiPriority="73" w:unhideWhenUsed="0"/>
+    <w:lsdException w:name="Light Shading Accent 1" w:semiHidden="0" w:uiPriority="60" w:unhideWhenUsed="0"/>
+    <w:lsdException w:name="Light List Accent 1" w:semiHidden="0" w:uiPriority="61" w:unhideWhenUsed="0"/>
+    <w:lsdException w:name="Light Grid Accent 1" w:semiHidden="0" w:uiPriority="62" w:unhideWhenUsed="0"/>
+    <w:lsdException w:name="Medium Shading 1 Accent 1" w:semiHidden="0" w:uiPriority="63" w:unhideWhenUsed="0"/>
+    <w:lsdException w:name="Medium Shading 2 Accent 1" w:semiHidden="0" w:uiPriority="64" w:unhideWhenUsed="0"/>
+    <w:lsdException w:name="Medium List 1 Accent 1" w:semiHidden="0" w:uiPriority="65" w:unhideWhenUsed="0"/>
+    <w:lsdException w:name="Revision" w:unhideWhenUsed="0"/>
+    <w:lsdException w:name="List Paragraph" w:semiHidden="0" w:uiPriority="34" w:unhideWhenUsed="0" w:qFormat="1"/>
+    <w:lsdException w:name="Quote" w:semiHidden="0" w:uiPriority="29" w:unhideWhenUsed="0" w:qFormat="1"/>
+    <w:lsdException w:name="Intense Quote" w:semiHidden="0" w:uiPriority="30" w:unhideWhenUsed="0" w:qFormat="1"/>
+    <w:lsdException w:name="Medium List 2 Accent 1" w:semiHidden="0" w:uiPriority="66" w:unhideWhenUsed="0"/>
+    <w:lsdException w:name="Medium Grid 1 Accent 1" w:semiHidden="0" w:uiPriority="67" w:unhideWhenUsed="0"/>
+    <w:lsdException w:name="Medium Grid 2 Accent 1" w:semiHidden="0" w:uiPriority="68" w:unhideWhenUsed="0"/>
+    <w:lsdException w:name="Medium Grid 3 Accent 1" w:semiHidden="0" w:uiPriority="69" w:unhideWhenUsed="0"/>
+    <w:lsdException w:name="Dark List Accent 1" w:semiHidden="0" w:uiPriority="70" w:unhideWhenUsed="0"/>
+    <w:lsdException w:name="Colorful Shading Accent 1" w:semiHidden="0" w:uiPriority="71" w:unhideWhenUsed="0"/>
+    <w:lsdException w:name="Colorful List Accent 1" w:semiHidden="0" w:uiPriority="72" w:unhideWhenUsed="0"/>
+    <w:lsdException w:name="Colorful Grid Accent 1" w:semiHidden="0" w:uiPriority="73" w:unhideWhenUsed="0"/>
+    <w:lsdException w:name="Light Shading Accent 2" w:semiHidden="0" w:uiPriority="60" w:unhideWhenUsed="0"/>
+    <w:lsdException w:name="Light List Accent 2" w:semiHidden="0" w:uiPriority="61" w:unhideWhenUsed="0"/>
+    <w:lsdException w:name="Light Grid Accent 2" w:semiHidden="0" w:uiPriority="62" w:unhideWhenUsed="0"/>
+    <w:lsdException w:name="Medium Shading 1 Accent 2" w:semiHidden="0" w:uiPriority="63" w:unhideWhenUsed="0"/>
+    <w:lsdException w:name="Medium Shading 2 Accent 2" w:semiHidden="0" w:uiPriority="64" w:unhideWhenUsed="0"/>
+    <w:lsdException w:name="Medium List 1 Accent 2" w:semiHidden="0" w:uiPriority="65" w:unhideWhenUsed="0"/>
+    <w:lsdException w:name="Medium List 2 Accent 2" w:semiHidden="0" w:uiPriority="66" w:unhideWhenUsed="0"/>
+    <w:lsdException w:name="Medium Grid 1 Accent 2" w:semiHidden="0" w:uiPriority="67" w:unhideWhenUsed="0"/>
+    <w:lsdException w:name="Medium Grid 2 Accent 2" w:semiHidden="0" w:uiPriority="68" w:unhideWhenUsed="0"/>
+    <w:lsdException w:name="Medium Grid 3 Accent 2" w:semiHidden="0" w:uiPriority="69" w:unhideWhenUsed="0"/>
+    <w:lsdException w:name="Dark List Accent 2" w:semiHidden="0" w:uiPriority="70" w:unhideWhenUsed="0"/>
+    <w:lsdException w:name="Colorful Shading Accent 2" w:semiHidden="0" w:uiPriority="71" w:unhideWhenUsed="0"/>
+    <w:lsdException w:name="Colorful List Accent 2" w:semiHidden="0" w:uiPriority="72" w:unhideWhenUsed="0"/>
+    <w:lsdException w:name="Colorful Grid Accent 2" w:semiHidden="0" w:uiPriority="73" w:unhideWhenUsed="0"/>
+    <w:lsdException w:name="Light Shading Accent 3" w:semiHidden="0" w:uiPriority="60" w:unhideWhenUsed="0"/>
+    <w:lsdException w:name="Light List Accent 3" w:semiHidden="0" w:uiPriority="61" w:unhideWhenUsed="0"/>
+    <w:lsdException w:name="Light Grid Accent 3" w:semiHidden="0" w:uiPriority="62" w:unhideWhenUsed="0"/>
+    <w:lsdException w:name="Medium Shading 1 Accent 3" w:semiHidden="0" w:uiPriority="63" w:unhideWhenUsed="0"/>
+    <w:lsdException w:name="Medium Shading 2 Accent 3" w:semiHidden="0" w:uiPriority="64" w:unhideWhenUsed="0"/>
+    <w:lsdException w:name="Medium List 1 Accent 3" w:semiHidden="0" w:uiPriority="65" w:unhideWhenUsed="0"/>
+    <w:lsdException w:name="Medium List 2 Accent 3" w:semiHidden="0" w:uiPriority="66" w:unhideWhenUsed="0"/>
+    <w:lsdException w:name="Medium Grid 1 Accent 3" w:semiHidden="0" w:uiPriority="67" w:unhideWhenUsed="0"/>
+    <w:lsdException w:name="Medium Grid 2 Accent 3" w:semiHidden="0" w:uiPriority="68" w:unhideWhenUsed="0"/>
+    <w:lsdException w:name="Medium Grid 3 Accent 3" w:semiHidden="0" w:uiPriority="69" w:unhideWhenUsed="0"/>
+    <w:lsdException w:name="Dark List Accent 3" w:semiHidden="0" w:uiPriority="70" w:unhideWhenUsed="0"/>
+    <w:lsdException w:name="Colorful Shading Accent 3" w:semiHidden="0" w:uiPriority="71" w:unhideWhenUsed="0"/>
+    <w:lsdException w:name="Colorful List Accent 3" w:semiHidden="0" w:uiPriority="72" w:unhideWhenUsed="0"/>
+    <w:lsdException w:name="Colorful Grid Accent 3" w:semiHidden="0" w:uiPriority="73" w:unhideWhenUsed="0"/>
+    <w:lsdException w:name="Light Shading Accent 4" w:semiHidden="0" w:uiPriority="60" w:unhideWhenUsed="0"/>
+    <w:lsdException w:name="Light List Accent 4" w:semiHidden="0" w:uiPriority="61" w:unhideWhenUsed="0"/>
+    <w:lsdException w:name="Light Grid Accent 4" w:semiHidden="0" w:uiPriority="62" w:unhideWhenUsed="0"/>
+    <w:lsdException w:name="Medium Shading 1 Accent 4" w:semiHidden="0" w:uiPriority="63" w:unhideWhenUsed="0"/>
+    <w:lsdException w:name="Medium Shading 2 Accent 4" w:semiHidden="0" w:uiPriority="64" w:unhideWhenUsed="0"/>
+    <w:lsdException w:name="Medium List 1 Accent 4" w:semiHidden="0" w:uiPriority="65" w:unhideWhenUsed="0"/>
+    <w:lsdException w:name="Medium List 2 Accent 4" w:semiHidden="0" w:uiPriority="66" w:unhideWhenUsed="0"/>
+    <w:lsdException w:name="Medium Grid 1 Accent 4" w:semiHidden="0" w:uiPriority="67" w:unhideWhenUsed="0"/>
+    <w:lsdException w:name="Medium Grid 2 Accent 4" w:semiHidden="0" w:uiPriority="68" w:unhideWhenUsed="0"/>
+    <w:lsdException w:name="Medium Grid 3 Accent 4" w:semiHidden="0" w:uiPriority="69" w:unhideWhenUsed="0"/>
+    <w:lsdException w:name="Dark List Accent 4" w:semiHidden="0" w:uiPriority="70" w:unhideWhenUsed="0"/>
+    <w:lsdException w:name="Colorful Shading Accent 4" w:semiHidden="0" w:uiPriority="71" w:unhideWhenUsed="0"/>
+    <w:lsdException w:name="Colorful List Accent 4" w:semiHidden="0" w:uiPriority="72" w:unhideWhenUsed="0"/>
+    <w:lsdException w:name="Colorful Grid Accent 4" w:semiHidden="0" w:uiPriority="73" w:unhideWhenUsed="0"/>
+    <w:lsdException w:name="Light Shading Accent 5" w:semiHidden="0" w:uiPriority="60" w:unhideWhenUsed="0"/>
+    <w:lsdException w:name="Light List Accent 5" w:semiHidden="0" w:uiPriority="61" w:unhideWhenUsed="0"/>
+    <w:lsdException w:name="Light Grid Accent 5" w:semiHidden="0" w:uiPriority="62" w:unhideWhenUsed="0"/>
+    <w:lsdException w:name="Medium Shading 1 Accent 5" w:semiHidden="0" w:uiPriority="63" w:unhideWhenUsed="0"/>
+    <w:lsdException w:name="Medium Shading 2 Accent 5" w:semiHidden="0" w:uiPriority="64" w:unhideWhenUsed="0"/>
+    <w:lsdException w:name="Medium List 1 Accent 5" w:semiHidden="0" w:uiPriority="65" w:unhideWhenUsed="0"/>
+    <w:lsdException w:name="Medium List 2 Accent 5" w:semiHidden="0" w:uiPriority="66" w:unhideWhenUsed="0"/>
+    <w:lsdException w:name="Medium Grid 1 Accent 5" w:semiHidden="0" w:uiPriority="67" w:unhideWhenUsed="0"/>
+    <w:lsdException w:name="Medium Grid 2 Accent 5" w:semiHidden="0" w:uiPriority="68" w:unhideWhenUsed="0"/>
+    <w:lsdException w:name="Medium Grid 3 Accent 5" w:semiHidden="0" w:uiPriority="69" w:unhideWhenUsed="0"/>
+    <w:lsdException w:name="Dark List Accent 5" w:semiHidden="0" w:uiPriority="70" w:unhideWhenUsed="0"/>
+    <w:lsdException w:name="Colorful Shading Accent 5" w:semiHidden="0" w:uiPriority="71" w:unhideWhenUsed="0"/>
+    <w:lsdException w:name="Colorful List Accent 5" w:semiHidden="0" w:uiPriority="72" w:unhideWhenUsed="0"/>
+    <w:lsdException w:name="Colorful Grid Accent 5" w:semiHidden="0" w:uiPriority="73" w:unhideWhenUsed="0"/>
+    <w:lsdException w:name="Light Shading Accent 6" w:semiHidden="0" w:uiPriority="60" w:unhideWhenUsed="0"/>
+    <w:lsdException w:name="Light List Accent 6" w:semiHidden="0" w:uiPriority="61" w:unhideWhenUsed="0"/>
+    <w:lsdException w:name="Light Grid Accent 6" w:semiHidden="0" w:uiPriority="62" w:unhideWhenUsed="0"/>
+    <w:lsdException w:name="Medium Shading 1 Accent 6" w:semiHidden="0" w:uiPriority="63" w:unhideWhenUsed="0"/>
+    <w:lsdException w:name="Medium Shading 2 Accent 6" w:semiHidden="0" w:uiPriority="64" w:unhideWhenUsed="0"/>
+    <w:lsdException w:name="Medium List 1 Accent 6" w:semiHidden="0" w:uiPriority="65" w:unhideWhenUsed="0"/>
+    <w:lsdException w:name="Medium List 2 Accent 6" w:semiHidden="0" w:uiPriority="66" w:unhideWhenUsed="0"/>
+    <w:lsdException w:name="Medium Grid 1 Accent 6" w:semiHidden="0" w:uiPriority="67" w:unhideWhenUsed="0"/>
+    <w:lsdException w:name="Medium Grid 2 Accent 6" w:semiHidden="0" w:uiPriority="68" w:unhideWhenUsed="0"/>
+    <w:lsdException w:name="Medium Grid 3 Accent 6" w:semiHidden="0" w:uiPriority="69" w:unhideWhenUsed="0"/>
+    <w:lsdException w:name="Dark List Accent 6" w:semiHidden="0" w:uiPriority="70" w:unhideWhenUsed="0"/>
+    <w:lsdException w:name="Colorful Shading Accent 6" w:semiHidden="0" w:uiPriority="71" w:unhideWhenUsed="0"/>
+    <w:lsdException w:name="Colorful List Accent 6" w:semiHidden="0" w:uiPriority="72" w:unhideWhenUsed="0"/>
+    <w:lsdException w:name="Colorful Grid Accent 6" w:semiHidden="0" w:uiPriority="73" w:unhideWhenUsed="0"/>
+    <w:lsdException w:name="Subtle Emphasis" w:semiHidden="0" w:uiPriority="19" w:unhideWhenUsed="0" w:qFormat="1"/>
+    <w:lsdException w:name="Intense Emphasis" w:semiHidden="0" w:uiPriority="21" w:unhideWhenUsed="0" w:qFormat="1"/>
+    <w:lsdException w:name="Subtle Reference" w:semiHidden="0" w:uiPriority="31" w:unhideWhenUsed="0" w:qFormat="1"/>
+    <w:lsdException w:name="Intense Reference" w:semiHidden="0" w:uiPriority="32" w:unhideWhenUsed="0" w:qFormat="1"/>
+    <w:lsdException w:name="Book Title" w:semiHidden="0" w:uiPriority="33" w:unhideWhenUsed="0" w:qFormat="1"/>
+    <w:lsdException w:name="Bibliography" w:uiPriority="37"/>
+    <w:lsdException w:name="TOC Heading" w:uiPriority="39" w:qFormat="1"/>
+  </w:latentStyles>
+  <w:style w:type="paragraph" w:default="1" w:styleId="Normal">
+    <w:name w:val="Normal"/>
+    <w:qFormat/>
+  </w:style>
+  <w:style w:type="character" w:default="1" w:styleId="DefaultParagraphFont">
+    <w:name w:val="Default Paragraph Font"/>
+    <w:uiPriority w:val="1"/>
+    <w:semiHidden/>
+    <w:unhideWhenUsed/>
+  </w:style>
+  <w:style w:type="table" w:default="1" w:styleId="TableNormal">
+    <w:name w:val="Normal Table"/>
+    <w:uiPriority w:val="99"/>
+    <w:semiHidden/>
+    <w:unhideWhenUsed/>
+    <w:tblPr>
+      <w:tblInd w:w="0" w:type="dxa"/>
+      <w:tblCellMar>
+        <w:top w:w="0" w:type="dxa"/>
+        <w:left w:w="108" w:type="dxa"/>
+        <w:bottom w:w="0" w:type="dxa"/>
+        <w:right w:w="108" w:type="dxa"/>
+      </w:tblCellMar>
+    </w:tblPr>
+  </w:style>
+  <w:style w:type="numbering" w:default="1" w:styleId="NoList">
+    <w:name w:val="No List"/>
+    <w:uiPriority w:val="99"/>
+    <w:semiHidden/>
+    <w:unhideWhenUsed/>
+  </w:style>
+</w:styles>
+</file>
+
 <file path=word/theme/theme1.xml><?xml version="1.0" encoding="utf-8"?>
 <a:theme xmlns:a="http://schemas.openxmlformats.org/drawingml/2006/main" name="Office Theme">
   <a:themeElements>
@@ -2034,7 +1863,7 @@
     </a:clrScheme>
     <a:fontScheme name="Office">
       <a:majorFont>
-        <a:latin typeface="Calibri Light" panose="020F0302020204030204"/>
+        <a:latin typeface="Calibri Light"/>
         <a:ea typeface=""/>
         <a:cs typeface=""/>
         <a:font script="Jpan" typeface="游ゴシック Light"/>
@@ -2086,7 +1915,7 @@
         <a:font script="Tfng" typeface="Ebrima"/>
       </a:majorFont>
       <a:minorFont>
-        <a:latin typeface="Calibri" panose="020F0502020204030204"/>
+        <a:latin typeface="Calibri"/>
         <a:ea typeface=""/>
         <a:cs typeface=""/>
         <a:font script="Jpan" typeface="游明朝"/>
@@ -2280,7 +2109,7 @@
   <a:extraClrSchemeLst/>
   <a:extLst>
     <a:ext uri="{05A4C25C-085E-4340-85A3-A5531E510DB2}">
-      <thm15:themeFamily xmlns:thm15="http://schemas.microsoft.com/office/thememl/2012/main" name="Office Theme" id="{62F939B6-93AF-4DB8-9C6B-D6C7DFDC589F}" vid="{4A3C46E8-61CC-4603-A589-7422A47A8E4A}"/>
+      <thm15:themeFamily xmlns:thm15="http://schemas.microsoft.com/office/thememl/2012/main" xmlns="" name="Office Theme" id="{62F939B6-93AF-4DB8-9C6B-D6C7DFDC589F}" vid="{4A3C46E8-61CC-4603-A589-7422A47A8E4A}"/>
     </a:ext>
   </a:extLst>
 </a:theme>

</xml_diff>